<commit_message>
Adicionando bootstrap a aplicação e atualizando a documentação
</commit_message>
<xml_diff>
--- a/Documentação/SPMEDGROUP_documentacao.docx
+++ b/Documentação/SPMEDGROUP_documentacao.docx
@@ -177,8 +177,13 @@
                                       <w:pStyle w:val="Subttulo1"/>
                                     </w:pPr>
                                     <w:r>
-                                      <w:t>SP Medical Group</w:t>
+                                      <w:t xml:space="preserve">SP Medical </w:t>
                                     </w:r>
+                                    <w:proofErr w:type="spellStart"/>
+                                    <w:r>
+                                      <w:t>Group</w:t>
+                                    </w:r>
+                                    <w:proofErr w:type="spellEnd"/>
                                   </w:p>
                                 </w:sdtContent>
                               </w:sdt>
@@ -248,8 +253,13 @@
                                 <w:pStyle w:val="Subttulo1"/>
                               </w:pPr>
                               <w:r>
-                                <w:t>SP Medical Group</w:t>
+                                <w:t xml:space="preserve">SP Medical </w:t>
                               </w:r>
+                              <w:proofErr w:type="spellStart"/>
+                              <w:r>
+                                <w:t>Group</w:t>
+                              </w:r>
+                              <w:proofErr w:type="spellEnd"/>
                             </w:p>
                           </w:sdtContent>
                         </w:sdt>
@@ -677,7 +687,12 @@
                 <w:pStyle w:val="Cabealhodondice"/>
               </w:pPr>
               <w:r>
-                <w:t>Sumário</w:t>
+                <w:t>Sumá</w:t>
+              </w:r>
+              <w:bookmarkStart w:id="0" w:name="_GoBack"/>
+              <w:bookmarkEnd w:id="0"/>
+              <w:r>
+                <w:t>rio</w:t>
               </w:r>
             </w:p>
             <w:p>
@@ -721,7 +736,7 @@
                 </w:rPr>
                 <w:fldChar w:fldCharType="separate"/>
               </w:r>
-              <w:hyperlink w:anchor="_Toc3925753" w:history="1">
+              <w:hyperlink w:anchor="_Toc10626361" w:history="1">
                 <w:r>
                   <w:rPr>
                     <w:rStyle w:val="Hyperlink"/>
@@ -748,7 +763,7 @@
                     <w:noProof/>
                     <w:webHidden/>
                   </w:rPr>
-                  <w:instrText xml:space="preserve"> PAGEREF _Toc3925753 \h </w:instrText>
+                  <w:instrText xml:space="preserve"> PAGEREF _Toc10626361 \h </w:instrText>
                 </w:r>
                 <w:r>
                   <w:rPr>
@@ -788,7 +803,7 @@
                   <w:szCs w:val="22"/>
                 </w:rPr>
               </w:pPr>
-              <w:hyperlink w:anchor="_Toc3925754" w:history="1">
+              <w:hyperlink w:anchor="_Toc10626362" w:history="1">
                 <w:r>
                   <w:rPr>
                     <w:rStyle w:val="Hyperlink"/>
@@ -809,7 +824,7 @@
                   <w:szCs w:val="22"/>
                 </w:rPr>
               </w:pPr>
-              <w:hyperlink w:anchor="_Toc3925755" w:history="1">
+              <w:hyperlink w:anchor="_Toc10626363" w:history="1">
                 <w:r>
                   <w:rPr>
                     <w:rStyle w:val="Hyperlink"/>
@@ -836,7 +851,7 @@
                     <w:noProof/>
                     <w:webHidden/>
                   </w:rPr>
-                  <w:instrText xml:space="preserve"> PAGEREF _Toc3925755 \h </w:instrText>
+                  <w:instrText xml:space="preserve"> PAGEREF _Toc10626363 \h </w:instrText>
                 </w:r>
                 <w:r>
                   <w:rPr>
@@ -878,7 +893,7 @@
                   <w:szCs w:val="22"/>
                 </w:rPr>
               </w:pPr>
-              <w:hyperlink w:anchor="_Toc3925756" w:history="1">
+              <w:hyperlink w:anchor="_Toc10626364" w:history="1">
                 <w:r>
                   <w:rPr>
                     <w:rStyle w:val="Hyperlink"/>
@@ -905,7 +920,7 @@
                     <w:noProof/>
                     <w:webHidden/>
                   </w:rPr>
-                  <w:instrText xml:space="preserve"> PAGEREF _Toc3925756 \h </w:instrText>
+                  <w:instrText xml:space="preserve"> PAGEREF _Toc10626364 \h </w:instrText>
                 </w:r>
                 <w:r>
                   <w:rPr>
@@ -945,7 +960,7 @@
                   <w:szCs w:val="22"/>
                 </w:rPr>
               </w:pPr>
-              <w:hyperlink w:anchor="_Toc3925757" w:history="1">
+              <w:hyperlink w:anchor="_Toc10626365" w:history="1">
                 <w:r>
                   <w:rPr>
                     <w:rStyle w:val="Hyperlink"/>
@@ -964,7 +979,7 @@
                   <w:szCs w:val="22"/>
                 </w:rPr>
               </w:pPr>
-              <w:hyperlink w:anchor="_Toc3925758" w:history="1">
+              <w:hyperlink w:anchor="_Toc10626366" w:history="1">
                 <w:r>
                   <w:rPr>
                     <w:rStyle w:val="Hyperlink"/>
@@ -983,7 +998,7 @@
                   <w:szCs w:val="22"/>
                 </w:rPr>
               </w:pPr>
-              <w:hyperlink w:anchor="_Toc3925759" w:history="1">
+              <w:hyperlink w:anchor="_Toc10626367" w:history="1">
                 <w:r>
                   <w:rPr>
                     <w:rStyle w:val="Hyperlink"/>
@@ -1002,7 +1017,7 @@
                   <w:szCs w:val="22"/>
                 </w:rPr>
               </w:pPr>
-              <w:hyperlink w:anchor="_Toc3925760" w:history="1">
+              <w:hyperlink w:anchor="_Toc10626368" w:history="1">
                 <w:r>
                   <w:rPr>
                     <w:rStyle w:val="Hyperlink"/>
@@ -1021,7 +1036,7 @@
                   <w:szCs w:val="22"/>
                 </w:rPr>
               </w:pPr>
-              <w:hyperlink w:anchor="_Toc3925761" w:history="1">
+              <w:hyperlink w:anchor="_Toc10626369" w:history="1">
                 <w:r>
                   <w:rPr>
                     <w:rStyle w:val="Hyperlink"/>
@@ -1042,7 +1057,7 @@
                   <w:szCs w:val="22"/>
                 </w:rPr>
               </w:pPr>
-              <w:hyperlink w:anchor="_Toc3925762" w:history="1">
+              <w:hyperlink w:anchor="_Toc10626370" w:history="1">
                 <w:r>
                   <w:rPr>
                     <w:rStyle w:val="Hyperlink"/>
@@ -1069,7 +1084,7 @@
                     <w:noProof/>
                     <w:webHidden/>
                   </w:rPr>
-                  <w:instrText xml:space="preserve"> PAGEREF _Toc3925762 \h </w:instrText>
+                  <w:instrText xml:space="preserve"> PAGEREF _Toc10626370 \h </w:instrText>
                 </w:r>
                 <w:r>
                   <w:rPr>
@@ -1109,7 +1124,7 @@
                   <w:szCs w:val="22"/>
                 </w:rPr>
               </w:pPr>
-              <w:hyperlink w:anchor="_Toc3925763" w:history="1">
+              <w:hyperlink w:anchor="_Toc10626371" w:history="1">
                 <w:r>
                   <w:rPr>
                     <w:rStyle w:val="Hyperlink"/>
@@ -1130,7 +1145,7 @@
                   <w:szCs w:val="22"/>
                 </w:rPr>
               </w:pPr>
-              <w:hyperlink w:anchor="_Toc3925764" w:history="1">
+              <w:hyperlink w:anchor="_Toc10626372" w:history="1">
                 <w:r>
                   <w:rPr>
                     <w:rStyle w:val="Hyperlink"/>
@@ -1157,7 +1172,7 @@
                     <w:noProof/>
                     <w:webHidden/>
                   </w:rPr>
-                  <w:instrText xml:space="preserve"> PAGEREF _Toc3925764 \h </w:instrText>
+                  <w:instrText xml:space="preserve"> PAGEREF _Toc10626372 \h </w:instrText>
                 </w:r>
                 <w:r>
                   <w:rPr>
@@ -1197,7 +1212,7 @@
                   <w:szCs w:val="22"/>
                 </w:rPr>
               </w:pPr>
-              <w:hyperlink w:anchor="_Toc3925765" w:history="1">
+              <w:hyperlink w:anchor="_Toc10626373" w:history="1">
                 <w:r>
                   <w:rPr>
                     <w:rStyle w:val="Hyperlink"/>
@@ -1218,13 +1233,13 @@
                   <w:szCs w:val="22"/>
                 </w:rPr>
               </w:pPr>
-              <w:hyperlink w:anchor="_Toc3925766" w:history="1">
+              <w:hyperlink w:anchor="_Toc10626374" w:history="1">
                 <w:r>
                   <w:rPr>
                     <w:rStyle w:val="Hyperlink"/>
                     <w:noProof/>
                   </w:rPr>
-                  <w:t>Referências</w:t>
+                  <w:t>UI/UX – User Interface, User Experience</w:t>
                 </w:r>
                 <w:r>
                   <w:rPr>
@@ -1245,7 +1260,7 @@
                     <w:noProof/>
                     <w:webHidden/>
                   </w:rPr>
-                  <w:instrText xml:space="preserve"> PAGEREF _Toc3925766 \h </w:instrText>
+                  <w:instrText xml:space="preserve"> PAGEREF _Toc10626374 \h </w:instrText>
                 </w:r>
                 <w:r>
                   <w:rPr>
@@ -1285,7 +1300,366 @@
                   <w:szCs w:val="22"/>
                 </w:rPr>
               </w:pPr>
-              <w:hyperlink w:anchor="_Toc3925767" w:history="1">
+              <w:hyperlink w:anchor="_Toc10626375" w:history="1">
+                <w:r>
+                  <w:rPr>
+                    <w:rStyle w:val="Hyperlink"/>
+                    <w:noProof/>
+                  </w:rPr>
+                  <w:t>Objetivos</w:t>
+                </w:r>
+              </w:hyperlink>
+            </w:p>
+            <w:p>
+              <w:pPr>
+                <w:pStyle w:val="Sumrio2"/>
+                <w:rPr>
+                  <w:noProof/>
+                  <w:color w:val="auto"/>
+                  <w:szCs w:val="22"/>
+                </w:rPr>
+              </w:pPr>
+              <w:hyperlink w:anchor="_Toc10626376" w:history="1">
+                <w:r>
+                  <w:rPr>
+                    <w:rStyle w:val="Hyperlink"/>
+                    <w:noProof/>
+                  </w:rPr>
+                  <w:t>Mobile e Web</w:t>
+                </w:r>
+              </w:hyperlink>
+            </w:p>
+            <w:p>
+              <w:pPr>
+                <w:pStyle w:val="Sumrio2"/>
+                <w:rPr>
+                  <w:noProof/>
+                  <w:color w:val="auto"/>
+                  <w:szCs w:val="22"/>
+                </w:rPr>
+              </w:pPr>
+              <w:hyperlink w:anchor="_Toc10626377" w:history="1">
+                <w:r>
+                  <w:rPr>
+                    <w:rStyle w:val="Hyperlink"/>
+                    <w:noProof/>
+                  </w:rPr>
+                  <w:t>Testes</w:t>
+                </w:r>
+              </w:hyperlink>
+            </w:p>
+            <w:p>
+              <w:pPr>
+                <w:pStyle w:val="Sumrio1"/>
+                <w:rPr>
+                  <w:b w:val="0"/>
+                  <w:noProof/>
+                  <w:color w:val="auto"/>
+                  <w:sz w:val="22"/>
+                  <w:szCs w:val="22"/>
+                </w:rPr>
+              </w:pPr>
+              <w:hyperlink w:anchor="_Toc10626378" w:history="1">
+                <w:r>
+                  <w:rPr>
+                    <w:rStyle w:val="Hyperlink"/>
+                    <w:noProof/>
+                  </w:rPr>
+                  <w:t>Front-end</w:t>
+                </w:r>
+                <w:r>
+                  <w:rPr>
+                    <w:noProof/>
+                    <w:webHidden/>
+                  </w:rPr>
+                  <w:tab/>
+                </w:r>
+                <w:r>
+                  <w:rPr>
+                    <w:noProof/>
+                    <w:webHidden/>
+                  </w:rPr>
+                  <w:fldChar w:fldCharType="begin"/>
+                </w:r>
+                <w:r>
+                  <w:rPr>
+                    <w:noProof/>
+                    <w:webHidden/>
+                  </w:rPr>
+                  <w:instrText xml:space="preserve"> PAGEREF _Toc10626378 \h </w:instrText>
+                </w:r>
+                <w:r>
+                  <w:rPr>
+                    <w:noProof/>
+                    <w:webHidden/>
+                  </w:rPr>
+                </w:r>
+                <w:r>
+                  <w:rPr>
+                    <w:noProof/>
+                    <w:webHidden/>
+                  </w:rPr>
+                  <w:fldChar w:fldCharType="separate"/>
+                </w:r>
+                <w:r>
+                  <w:rPr>
+                    <w:noProof/>
+                    <w:webHidden/>
+                  </w:rPr>
+                  <w:t>11</w:t>
+                </w:r>
+                <w:r>
+                  <w:rPr>
+                    <w:noProof/>
+                    <w:webHidden/>
+                  </w:rPr>
+                  <w:fldChar w:fldCharType="end"/>
+                </w:r>
+              </w:hyperlink>
+            </w:p>
+            <w:p>
+              <w:pPr>
+                <w:pStyle w:val="Sumrio2"/>
+                <w:rPr>
+                  <w:noProof/>
+                  <w:color w:val="auto"/>
+                  <w:szCs w:val="22"/>
+                </w:rPr>
+              </w:pPr>
+              <w:hyperlink w:anchor="_Toc10626379" w:history="1">
+                <w:r>
+                  <w:rPr>
+                    <w:rStyle w:val="Hyperlink"/>
+                    <w:noProof/>
+                  </w:rPr>
+                  <w:t>React</w:t>
+                </w:r>
+              </w:hyperlink>
+            </w:p>
+            <w:p>
+              <w:pPr>
+                <w:pStyle w:val="Sumrio2"/>
+                <w:rPr>
+                  <w:noProof/>
+                  <w:color w:val="auto"/>
+                  <w:szCs w:val="22"/>
+                </w:rPr>
+              </w:pPr>
+              <w:hyperlink w:anchor="_Toc10626380" w:history="1">
+                <w:r>
+                  <w:rPr>
+                    <w:rStyle w:val="Hyperlink"/>
+                    <w:noProof/>
+                  </w:rPr>
+                  <w:t>Comandos</w:t>
+                </w:r>
+              </w:hyperlink>
+            </w:p>
+            <w:p>
+              <w:pPr>
+                <w:pStyle w:val="Sumrio1"/>
+                <w:rPr>
+                  <w:b w:val="0"/>
+                  <w:noProof/>
+                  <w:color w:val="auto"/>
+                  <w:sz w:val="22"/>
+                  <w:szCs w:val="22"/>
+                </w:rPr>
+              </w:pPr>
+              <w:hyperlink w:anchor="_Toc10626381" w:history="1">
+                <w:r>
+                  <w:rPr>
+                    <w:rStyle w:val="Hyperlink"/>
+                    <w:noProof/>
+                  </w:rPr>
+                  <w:t>Mobile</w:t>
+                </w:r>
+                <w:r>
+                  <w:rPr>
+                    <w:noProof/>
+                    <w:webHidden/>
+                  </w:rPr>
+                  <w:tab/>
+                </w:r>
+                <w:r>
+                  <w:rPr>
+                    <w:noProof/>
+                    <w:webHidden/>
+                  </w:rPr>
+                  <w:fldChar w:fldCharType="begin"/>
+                </w:r>
+                <w:r>
+                  <w:rPr>
+                    <w:noProof/>
+                    <w:webHidden/>
+                  </w:rPr>
+                  <w:instrText xml:space="preserve"> PAGEREF _Toc10626381 \h </w:instrText>
+                </w:r>
+                <w:r>
+                  <w:rPr>
+                    <w:noProof/>
+                    <w:webHidden/>
+                  </w:rPr>
+                </w:r>
+                <w:r>
+                  <w:rPr>
+                    <w:noProof/>
+                    <w:webHidden/>
+                  </w:rPr>
+                  <w:fldChar w:fldCharType="separate"/>
+                </w:r>
+                <w:r>
+                  <w:rPr>
+                    <w:noProof/>
+                    <w:webHidden/>
+                  </w:rPr>
+                  <w:t>12</w:t>
+                </w:r>
+                <w:r>
+                  <w:rPr>
+                    <w:noProof/>
+                    <w:webHidden/>
+                  </w:rPr>
+                  <w:fldChar w:fldCharType="end"/>
+                </w:r>
+              </w:hyperlink>
+            </w:p>
+            <w:p>
+              <w:pPr>
+                <w:pStyle w:val="Sumrio2"/>
+                <w:rPr>
+                  <w:noProof/>
+                  <w:color w:val="auto"/>
+                  <w:szCs w:val="22"/>
+                </w:rPr>
+              </w:pPr>
+              <w:hyperlink w:anchor="_Toc10626382" w:history="1">
+                <w:r>
+                  <w:rPr>
+                    <w:rStyle w:val="Hyperlink"/>
+                    <w:noProof/>
+                  </w:rPr>
+                  <w:t>React-Native</w:t>
+                </w:r>
+              </w:hyperlink>
+            </w:p>
+            <w:p>
+              <w:pPr>
+                <w:pStyle w:val="Sumrio2"/>
+                <w:rPr>
+                  <w:noProof/>
+                  <w:color w:val="auto"/>
+                  <w:szCs w:val="22"/>
+                </w:rPr>
+              </w:pPr>
+              <w:hyperlink w:anchor="_Toc10626383" w:history="1">
+                <w:r>
+                  <w:rPr>
+                    <w:rStyle w:val="Hyperlink"/>
+                    <w:noProof/>
+                  </w:rPr>
+                  <w:t>Android Studio (AVD)</w:t>
+                </w:r>
+              </w:hyperlink>
+            </w:p>
+            <w:p>
+              <w:pPr>
+                <w:pStyle w:val="Sumrio2"/>
+                <w:rPr>
+                  <w:noProof/>
+                  <w:color w:val="auto"/>
+                  <w:szCs w:val="22"/>
+                </w:rPr>
+              </w:pPr>
+              <w:hyperlink w:anchor="_Toc10626384" w:history="1">
+                <w:r>
+                  <w:rPr>
+                    <w:rStyle w:val="Hyperlink"/>
+                    <w:noProof/>
+                  </w:rPr>
+                  <w:t>Comandos</w:t>
+                </w:r>
+              </w:hyperlink>
+            </w:p>
+            <w:p>
+              <w:pPr>
+                <w:pStyle w:val="Sumrio1"/>
+                <w:rPr>
+                  <w:b w:val="0"/>
+                  <w:noProof/>
+                  <w:color w:val="auto"/>
+                  <w:sz w:val="22"/>
+                  <w:szCs w:val="22"/>
+                </w:rPr>
+              </w:pPr>
+              <w:hyperlink w:anchor="_Toc10626385" w:history="1">
+                <w:r>
+                  <w:rPr>
+                    <w:rStyle w:val="Hyperlink"/>
+                    <w:noProof/>
+                  </w:rPr>
+                  <w:t>Referências</w:t>
+                </w:r>
+                <w:r>
+                  <w:rPr>
+                    <w:noProof/>
+                    <w:webHidden/>
+                  </w:rPr>
+                  <w:tab/>
+                </w:r>
+                <w:r>
+                  <w:rPr>
+                    <w:noProof/>
+                    <w:webHidden/>
+                  </w:rPr>
+                  <w:fldChar w:fldCharType="begin"/>
+                </w:r>
+                <w:r>
+                  <w:rPr>
+                    <w:noProof/>
+                    <w:webHidden/>
+                  </w:rPr>
+                  <w:instrText xml:space="preserve"> PAGEREF _Toc10626385 \h </w:instrText>
+                </w:r>
+                <w:r>
+                  <w:rPr>
+                    <w:noProof/>
+                    <w:webHidden/>
+                  </w:rPr>
+                </w:r>
+                <w:r>
+                  <w:rPr>
+                    <w:noProof/>
+                    <w:webHidden/>
+                  </w:rPr>
+                  <w:fldChar w:fldCharType="separate"/>
+                </w:r>
+                <w:r>
+                  <w:rPr>
+                    <w:noProof/>
+                    <w:webHidden/>
+                  </w:rPr>
+                  <w:t>13</w:t>
+                </w:r>
+                <w:r>
+                  <w:rPr>
+                    <w:noProof/>
+                    <w:webHidden/>
+                  </w:rPr>
+                  <w:fldChar w:fldCharType="end"/>
+                </w:r>
+              </w:hyperlink>
+            </w:p>
+            <w:p>
+              <w:pPr>
+                <w:pStyle w:val="Sumrio2"/>
+                <w:rPr>
+                  <w:noProof/>
+                  <w:color w:val="auto"/>
+                  <w:szCs w:val="22"/>
+                </w:rPr>
+              </w:pPr>
+              <w:hyperlink w:anchor="_Toc10626386" w:history="1">
                 <w:r>
                   <w:rPr>
                     <w:rStyle w:val="Hyperlink"/>
@@ -1324,12 +1698,12 @@
       <w:pPr>
         <w:pStyle w:val="cabealho1"/>
       </w:pPr>
-      <w:bookmarkStart w:id="0" w:name="_Toc3925753"/>
+      <w:bookmarkStart w:id="1" w:name="_Toc10626361"/>
       <w:r>
         <w:lastRenderedPageBreak/>
         <w:t>Resumo</w:t>
       </w:r>
-      <w:bookmarkEnd w:id="0"/>
+      <w:bookmarkEnd w:id="1"/>
       <w:r>
         <w:t xml:space="preserve"> </w:t>
       </w:r>
@@ -1339,11 +1713,11 @@
       <w:pPr>
         <w:pStyle w:val="cabealho2"/>
       </w:pPr>
-      <w:bookmarkStart w:id="1" w:name="_Toc3925754"/>
+      <w:bookmarkStart w:id="2" w:name="_Toc10626362"/>
       <w:r>
         <w:t>Objetivos</w:t>
       </w:r>
-      <w:bookmarkEnd w:id="1"/>
+      <w:bookmarkEnd w:id="2"/>
     </w:p>
     <w:p>
       <w:r>
@@ -1355,24 +1729,32 @@
       <w:pPr>
         <w:pStyle w:val="cabealho1"/>
       </w:pPr>
-      <w:bookmarkStart w:id="2" w:name="_Toc3925755"/>
+      <w:bookmarkStart w:id="3" w:name="_Toc10626363"/>
       <w:r>
         <w:t xml:space="preserve">Descrição do </w:t>
       </w:r>
       <w:r>
         <w:t>projeto</w:t>
       </w:r>
-      <w:bookmarkEnd w:id="2"/>
+      <w:bookmarkEnd w:id="3"/>
     </w:p>
     <w:p>
       <w:pPr>
         <w:ind w:firstLine="720"/>
       </w:pPr>
       <w:r>
-        <w:t>O projeto é um pedido da clínica SP Medical Gro</w:t>
-      </w:r>
-      <w:r>
-        <w:t>up,</w:t>
+        <w:t xml:space="preserve">O projeto é um pedido da clínica SP Medical </w:t>
+      </w:r>
+      <w:proofErr w:type="spellStart"/>
+      <w:r>
+        <w:t>Gro</w:t>
+      </w:r>
+      <w:r>
+        <w:t>up</w:t>
+      </w:r>
+      <w:proofErr w:type="spellEnd"/>
+      <w:r>
+        <w:t>,</w:t>
       </w:r>
       <w:r>
         <w:t xml:space="preserve"> que devido à alta demanda necessitou de uma base de dados para armazenar</w:t>
@@ -1426,12 +1808,12 @@
       <w:pPr>
         <w:pStyle w:val="cabealho1"/>
       </w:pPr>
-      <w:bookmarkStart w:id="3" w:name="_Toc3925756"/>
+      <w:bookmarkStart w:id="4" w:name="_Toc10626364"/>
       <w:r>
         <w:lastRenderedPageBreak/>
         <w:t>Modelagem de Software</w:t>
       </w:r>
-      <w:bookmarkEnd w:id="3"/>
+      <w:bookmarkEnd w:id="4"/>
     </w:p>
     <w:p>
       <w:pPr>
@@ -1489,11 +1871,11 @@
       <w:pPr>
         <w:pStyle w:val="cabealho2"/>
       </w:pPr>
-      <w:bookmarkStart w:id="4" w:name="_Toc3925757"/>
+      <w:bookmarkStart w:id="5" w:name="_Toc10626365"/>
       <w:r>
         <w:t>Modelo Conceitual</w:t>
       </w:r>
-      <w:bookmarkEnd w:id="4"/>
+      <w:bookmarkEnd w:id="5"/>
     </w:p>
     <w:p>
       <w:pPr>
@@ -1575,12 +1957,12 @@
       <w:pPr>
         <w:pStyle w:val="cabealho2"/>
       </w:pPr>
-      <w:bookmarkStart w:id="5" w:name="_Toc3925758"/>
+      <w:bookmarkStart w:id="6" w:name="_Toc10626366"/>
       <w:r>
         <w:lastRenderedPageBreak/>
         <w:t>Modelo Lógico</w:t>
       </w:r>
-      <w:bookmarkEnd w:id="5"/>
+      <w:bookmarkEnd w:id="6"/>
     </w:p>
     <w:p>
       <w:pPr>
@@ -1662,12 +2044,12 @@
       <w:pPr>
         <w:pStyle w:val="cabealho2"/>
       </w:pPr>
-      <w:bookmarkStart w:id="6" w:name="_Toc3925759"/>
+      <w:bookmarkStart w:id="7" w:name="_Toc10626367"/>
       <w:r>
         <w:lastRenderedPageBreak/>
         <w:t>Modelo Físico</w:t>
       </w:r>
-      <w:bookmarkEnd w:id="6"/>
+      <w:bookmarkEnd w:id="7"/>
     </w:p>
     <w:p>
       <w:pPr>
@@ -1735,12 +2117,25 @@
       <w:pPr>
         <w:pStyle w:val="cabealho2"/>
       </w:pPr>
-      <w:bookmarkStart w:id="7" w:name="_Toc3925760"/>
+      <w:bookmarkStart w:id="8" w:name="_Toc10626368"/>
+      <w:proofErr w:type="spellStart"/>
       <w:r>
         <w:lastRenderedPageBreak/>
-        <w:t>Trello (Kanban)</w:t>
-      </w:r>
-      <w:bookmarkEnd w:id="7"/>
+        <w:t>Trello</w:t>
+      </w:r>
+      <w:proofErr w:type="spellEnd"/>
+      <w:r>
+        <w:t xml:space="preserve"> (</w:t>
+      </w:r>
+      <w:proofErr w:type="spellStart"/>
+      <w:r>
+        <w:t>Kanban</w:t>
+      </w:r>
+      <w:proofErr w:type="spellEnd"/>
+      <w:r>
+        <w:t>)</w:t>
+      </w:r>
+      <w:bookmarkEnd w:id="8"/>
     </w:p>
     <w:p>
       <w:pPr>
@@ -1772,7 +2167,7 @@
           <w:noProof/>
         </w:rPr>
         <w:drawing>
-          <wp:inline distT="0" distB="0" distL="0" distR="0" wp14:anchorId="758D5C34" wp14:editId="4B173A9D">
+          <wp:inline distT="0" distB="0" distL="0" distR="0" wp14:anchorId="5973E77B" wp14:editId="4E844E6C">
             <wp:extent cx="5732145" cy="2734945"/>
             <wp:effectExtent l="0" t="0" r="1905" b="8255"/>
             <wp:docPr id="4" name="Imagem 4"/>
@@ -1824,7 +2219,15 @@
     <w:p/>
     <w:p>
       <w:r>
-        <w:t>Sprint 2 –  WebApi:</w:t>
+        <w:t xml:space="preserve">Sprint 2 –  </w:t>
+      </w:r>
+      <w:proofErr w:type="spellStart"/>
+      <w:r>
+        <w:t>WebApi</w:t>
+      </w:r>
+      <w:proofErr w:type="spellEnd"/>
+      <w:r>
+        <w:t>:</w:t>
       </w:r>
     </w:p>
     <w:p>
@@ -1833,7 +2236,7 @@
           <w:noProof/>
         </w:rPr>
         <w:drawing>
-          <wp:inline distT="0" distB="0" distL="0" distR="0">
+          <wp:inline distT="0" distB="0" distL="0" distR="0" wp14:anchorId="44C15EEC" wp14:editId="49636DD5">
             <wp:extent cx="5727700" cy="2546350"/>
             <wp:effectExtent l="0" t="0" r="6350" b="6350"/>
             <wp:docPr id="1" name="Imagem 1"/>
@@ -1891,12 +2294,12 @@
       <w:pPr>
         <w:pStyle w:val="cabealho2"/>
       </w:pPr>
-      <w:bookmarkStart w:id="8" w:name="_Toc3925761"/>
+      <w:bookmarkStart w:id="9" w:name="_Toc10626369"/>
       <w:r>
         <w:lastRenderedPageBreak/>
         <w:t>Cronograma</w:t>
       </w:r>
-      <w:bookmarkEnd w:id="8"/>
+      <w:bookmarkEnd w:id="9"/>
     </w:p>
     <w:p/>
     <w:p>
@@ -3334,6 +3737,7 @@
                 <w:szCs w:val="16"/>
               </w:rPr>
             </w:pPr>
+            <w:proofErr w:type="spellStart"/>
             <w:r>
               <w:rPr>
                 <w:rFonts w:ascii="Century Gothic" w:eastAsia="Times New Roman" w:hAnsi="Century Gothic" w:cs="Calibri"/>
@@ -3345,6 +3749,7 @@
               </w:rPr>
               <w:t>Ddl</w:t>
             </w:r>
+            <w:proofErr w:type="spellEnd"/>
           </w:p>
         </w:tc>
         <w:tc>
@@ -3612,6 +4017,7 @@
                 <w:szCs w:val="16"/>
               </w:rPr>
             </w:pPr>
+            <w:proofErr w:type="spellStart"/>
             <w:r>
               <w:rPr>
                 <w:rFonts w:ascii="Century Gothic" w:eastAsia="Times New Roman" w:hAnsi="Century Gothic" w:cs="Calibri"/>
@@ -3623,6 +4029,7 @@
               </w:rPr>
               <w:t>Dml</w:t>
             </w:r>
+            <w:proofErr w:type="spellEnd"/>
           </w:p>
         </w:tc>
         <w:tc>
@@ -3890,6 +4297,7 @@
                 <w:szCs w:val="16"/>
               </w:rPr>
             </w:pPr>
+            <w:proofErr w:type="spellStart"/>
             <w:r>
               <w:rPr>
                 <w:rFonts w:ascii="Century Gothic" w:eastAsia="Times New Roman" w:hAnsi="Century Gothic" w:cs="Calibri"/>
@@ -3901,6 +4309,7 @@
               </w:rPr>
               <w:t>Dql</w:t>
             </w:r>
+            <w:proofErr w:type="spellEnd"/>
           </w:p>
         </w:tc>
         <w:tc>
@@ -4168,6 +4577,7 @@
                 <w:szCs w:val="16"/>
               </w:rPr>
             </w:pPr>
+            <w:proofErr w:type="spellStart"/>
             <w:r>
               <w:rPr>
                 <w:rFonts w:ascii="Century Gothic" w:eastAsia="Times New Roman" w:hAnsi="Century Gothic" w:cs="Calibri"/>
@@ -4177,8 +4587,33 @@
                 <w:sz w:val="16"/>
                 <w:szCs w:val="16"/>
               </w:rPr>
-              <w:t>Import/Export</w:t>
-            </w:r>
+              <w:t>Import</w:t>
+            </w:r>
+            <w:proofErr w:type="spellEnd"/>
+            <w:r>
+              <w:rPr>
+                <w:rFonts w:ascii="Century Gothic" w:eastAsia="Times New Roman" w:hAnsi="Century Gothic" w:cs="Calibri"/>
+                <w:b/>
+                <w:bCs/>
+                <w:color w:val="4C483D"/>
+                <w:sz w:val="16"/>
+                <w:szCs w:val="16"/>
+              </w:rPr>
+              <w:t>/</w:t>
+            </w:r>
+            <w:proofErr w:type="spellStart"/>
+            <w:r>
+              <w:rPr>
+                <w:rFonts w:ascii="Century Gothic" w:eastAsia="Times New Roman" w:hAnsi="Century Gothic" w:cs="Calibri"/>
+                <w:b/>
+                <w:bCs/>
+                <w:color w:val="4C483D"/>
+                <w:sz w:val="16"/>
+                <w:szCs w:val="16"/>
+              </w:rPr>
+              <w:t>Export</w:t>
+            </w:r>
+            <w:proofErr w:type="spellEnd"/>
           </w:p>
         </w:tc>
         <w:tc>
@@ -4698,7 +5133,15 @@
     <w:p/>
     <w:p>
       <w:r>
-        <w:t>Sprint 2 – WebApi:</w:t>
+        <w:t xml:space="preserve">Sprint 2 – </w:t>
+      </w:r>
+      <w:proofErr w:type="spellStart"/>
+      <w:r>
+        <w:t>WebApi</w:t>
+      </w:r>
+      <w:proofErr w:type="spellEnd"/>
+      <w:r>
+        <w:t>:</w:t>
       </w:r>
     </w:p>
     <w:tbl>
@@ -5079,8 +5522,21 @@
                 <w:sz w:val="16"/>
                 <w:szCs w:val="16"/>
               </w:rPr>
-              <w:t>Planejamento/ Configurações Inicais</w:t>
-            </w:r>
+              <w:t xml:space="preserve">Planejamento/ Configurações </w:t>
+            </w:r>
+            <w:proofErr w:type="spellStart"/>
+            <w:r>
+              <w:rPr>
+                <w:rFonts w:ascii="Century Gothic" w:eastAsia="Times New Roman" w:hAnsi="Century Gothic" w:cs="Calibri"/>
+                <w:b/>
+                <w:bCs/>
+                <w:color w:val="4C483D"/>
+                <w:sz w:val="16"/>
+                <w:szCs w:val="16"/>
+              </w:rPr>
+              <w:t>Inicais</w:t>
+            </w:r>
+            <w:proofErr w:type="spellEnd"/>
           </w:p>
         </w:tc>
         <w:tc>
@@ -5426,6 +5882,7 @@
                 <w:szCs w:val="16"/>
               </w:rPr>
             </w:pPr>
+            <w:proofErr w:type="spellStart"/>
             <w:r>
               <w:rPr>
                 <w:rFonts w:ascii="Century Gothic" w:eastAsia="Times New Roman" w:hAnsi="Century Gothic" w:cs="Calibri"/>
@@ -5437,6 +5894,7 @@
               </w:rPr>
               <w:t>EndPoints</w:t>
             </w:r>
+            <w:proofErr w:type="spellEnd"/>
           </w:p>
         </w:tc>
         <w:tc>
@@ -7187,12 +7645,12 @@
       <w:pPr>
         <w:pStyle w:val="cabealho1"/>
       </w:pPr>
-      <w:bookmarkStart w:id="9" w:name="_Toc3925762"/>
+      <w:bookmarkStart w:id="10" w:name="_Toc10626370"/>
       <w:r>
         <w:lastRenderedPageBreak/>
         <w:t>Funcionalidades</w:t>
       </w:r>
-      <w:bookmarkEnd w:id="9"/>
+      <w:bookmarkEnd w:id="10"/>
     </w:p>
     <w:p>
       <w:r>
@@ -7212,11 +7670,13 @@
       <w:pPr>
         <w:pStyle w:val="cabealho2"/>
       </w:pPr>
-      <w:bookmarkStart w:id="10" w:name="_Toc3925763"/>
+      <w:bookmarkStart w:id="11" w:name="_Toc10626371"/>
+      <w:proofErr w:type="spellStart"/>
       <w:r>
         <w:t>Endpoints</w:t>
       </w:r>
-      <w:bookmarkEnd w:id="10"/>
+      <w:bookmarkEnd w:id="11"/>
+      <w:proofErr w:type="spellEnd"/>
     </w:p>
     <w:p>
       <w:pPr>
@@ -7230,6 +7690,7 @@
           <w:color w:val="000000" w:themeColor="text1"/>
         </w:rPr>
       </w:pPr>
+      <w:proofErr w:type="spellStart"/>
       <w:r>
         <w:rPr>
           <w:b/>
@@ -7237,6 +7698,7 @@
         </w:rPr>
         <w:t>Login</w:t>
       </w:r>
+      <w:proofErr w:type="spellEnd"/>
     </w:p>
     <w:p>
       <w:pPr>
@@ -7249,7 +7711,21 @@
         <w:rPr>
           <w:color w:val="000000" w:themeColor="text1"/>
         </w:rPr>
-        <w:t>Neste endpoint será feito a autenticação do usuário para acessar o sistema e suas devidas permissões para certas funcionalidades.</w:t>
+        <w:t xml:space="preserve">Neste </w:t>
+      </w:r>
+      <w:proofErr w:type="spellStart"/>
+      <w:r>
+        <w:rPr>
+          <w:color w:val="000000" w:themeColor="text1"/>
+        </w:rPr>
+        <w:t>endpoint</w:t>
+      </w:r>
+      <w:proofErr w:type="spellEnd"/>
+      <w:r>
+        <w:rPr>
+          <w:color w:val="000000" w:themeColor="text1"/>
+        </w:rPr>
+        <w:t xml:space="preserve"> será feito a autenticação do usuário para acessar o sistema e suas devidas permissões para certas funcionalidades.</w:t>
       </w:r>
     </w:p>
     <w:p>
@@ -7821,12 +8297,12 @@
       <w:r>
         <w:br w:type="page"/>
       </w:r>
-      <w:bookmarkStart w:id="11" w:name="_Toc3925764"/>
+      <w:bookmarkStart w:id="12" w:name="_Toc10626372"/>
       <w:r>
         <w:lastRenderedPageBreak/>
         <w:t>Passo a passo</w:t>
       </w:r>
-      <w:bookmarkEnd w:id="11"/>
+      <w:bookmarkEnd w:id="12"/>
     </w:p>
     <w:p>
       <w:r>
@@ -7845,14 +8321,21 @@
         <w:pStyle w:val="cabealho2"/>
         <w:spacing w:before="240"/>
       </w:pPr>
-      <w:bookmarkStart w:id="12" w:name="_Toc3925765"/>
+      <w:bookmarkStart w:id="13" w:name="_Toc10626373"/>
+      <w:proofErr w:type="spellStart"/>
       <w:r>
         <w:t>Database</w:t>
       </w:r>
-      <w:r>
-        <w:t xml:space="preserve"> First</w:t>
-      </w:r>
-      <w:bookmarkEnd w:id="12"/>
+      <w:proofErr w:type="spellEnd"/>
+      <w:r>
+        <w:t xml:space="preserve"> </w:t>
+      </w:r>
+      <w:proofErr w:type="spellStart"/>
+      <w:r>
+        <w:t>First</w:t>
+      </w:r>
+      <w:bookmarkEnd w:id="13"/>
+      <w:proofErr w:type="spellEnd"/>
     </w:p>
     <w:p/>
     <w:p>
@@ -8028,7 +8511,21 @@
         <w:rPr>
           <w:b/>
         </w:rPr>
-        <w:t>rojeto (Back-end)</w:t>
+        <w:t>rojeto (Back-</w:t>
+      </w:r>
+      <w:proofErr w:type="spellStart"/>
+      <w:r>
+        <w:rPr>
+          <w:b/>
+        </w:rPr>
+        <w:t>end</w:t>
+      </w:r>
+      <w:proofErr w:type="spellEnd"/>
+      <w:r>
+        <w:rPr>
+          <w:b/>
+        </w:rPr>
+        <w:t>)</w:t>
       </w:r>
     </w:p>
     <w:p>
@@ -8068,11 +8565,21 @@
       <w:r>
         <w:t xml:space="preserve">Selecionar o projeto </w:t>
       </w:r>
+      <w:proofErr w:type="spellStart"/>
+      <w:proofErr w:type="gramStart"/>
       <w:r>
         <w:rPr>
           <w:b/>
         </w:rPr>
-        <w:t>Senai.SpMedicalGroup.WebApi.</w:t>
+        <w:t>Senai.SpMedicalGroup.WebApi</w:t>
+      </w:r>
+      <w:proofErr w:type="spellEnd"/>
+      <w:proofErr w:type="gramEnd"/>
+      <w:r>
+        <w:rPr>
+          <w:b/>
+        </w:rPr>
+        <w:t>.</w:t>
       </w:r>
     </w:p>
     <w:p>
@@ -8101,7 +8608,21 @@
         <w:rPr>
           <w:b/>
         </w:rPr>
-        <w:t xml:space="preserve"> Gerenciador de Pacotes NuGet &gt; Console do Gerenciador de Pacotes</w:t>
+        <w:t xml:space="preserve"> Gerenciador de Pacotes </w:t>
+      </w:r>
+      <w:proofErr w:type="spellStart"/>
+      <w:r>
+        <w:rPr>
+          <w:b/>
+        </w:rPr>
+        <w:t>NuGet</w:t>
+      </w:r>
+      <w:proofErr w:type="spellEnd"/>
+      <w:r>
+        <w:rPr>
+          <w:b/>
+        </w:rPr>
+        <w:t xml:space="preserve"> &gt; Console do Gerenciador de Pacotes</w:t>
       </w:r>
     </w:p>
     <w:p>
@@ -8142,15 +8663,112 @@
         </w:numPr>
         <w:spacing w:before="100" w:beforeAutospacing="1" w:after="120"/>
       </w:pPr>
-      <w:r>
-        <w:t>Scaffold-DbContext "Data Source=.\SqlExpress;Initial Catalog=</w:t>
-      </w:r>
+      <w:proofErr w:type="spellStart"/>
+      <w:r>
+        <w:t>Scaffold-DbContext</w:t>
+      </w:r>
+      <w:proofErr w:type="spellEnd"/>
+      <w:r>
+        <w:t xml:space="preserve"> "Data </w:t>
+      </w:r>
+      <w:proofErr w:type="spellStart"/>
+      <w:r>
+        <w:t>Source</w:t>
+      </w:r>
+      <w:proofErr w:type="spellEnd"/>
+      <w:r>
+        <w:t>=.\</w:t>
+      </w:r>
+      <w:proofErr w:type="spellStart"/>
+      <w:proofErr w:type="gramStart"/>
+      <w:r>
+        <w:t>SqlExpress;Initial</w:t>
+      </w:r>
+      <w:proofErr w:type="spellEnd"/>
+      <w:proofErr w:type="gramEnd"/>
+      <w:r>
+        <w:t xml:space="preserve"> </w:t>
+      </w:r>
+      <w:proofErr w:type="spellStart"/>
+      <w:r>
+        <w:t>Catalog</w:t>
+      </w:r>
+      <w:proofErr w:type="spellEnd"/>
+      <w:r>
+        <w:t>=</w:t>
+      </w:r>
+      <w:proofErr w:type="spellStart"/>
       <w:r>
         <w:t>SPMEDGROUP</w:t>
       </w:r>
       <w:r>
-        <w:t>;User Id=sa;pwd=132" Microsoft.EntityFrameworkCore.SqlServer -OutputDir Domains -ContextDir Contexts -Context SpmedgroupContext</w:t>
-      </w:r>
+        <w:t>;User</w:t>
+      </w:r>
+      <w:proofErr w:type="spellEnd"/>
+      <w:r>
+        <w:t xml:space="preserve"> Id=</w:t>
+      </w:r>
+      <w:proofErr w:type="spellStart"/>
+      <w:r>
+        <w:t>sa;pwd</w:t>
+      </w:r>
+      <w:proofErr w:type="spellEnd"/>
+      <w:r>
+        <w:t xml:space="preserve">=132" </w:t>
+      </w:r>
+      <w:proofErr w:type="spellStart"/>
+      <w:r>
+        <w:t>Microsoft.EntityFrameworkCore.SqlServer</w:t>
+      </w:r>
+      <w:proofErr w:type="spellEnd"/>
+      <w:r>
+        <w:t xml:space="preserve"> -</w:t>
+      </w:r>
+      <w:proofErr w:type="spellStart"/>
+      <w:r>
+        <w:t>OutputDir</w:t>
+      </w:r>
+      <w:proofErr w:type="spellEnd"/>
+      <w:r>
+        <w:t xml:space="preserve"> </w:t>
+      </w:r>
+      <w:proofErr w:type="spellStart"/>
+      <w:r>
+        <w:t>Domains</w:t>
+      </w:r>
+      <w:proofErr w:type="spellEnd"/>
+      <w:r>
+        <w:t xml:space="preserve"> -</w:t>
+      </w:r>
+      <w:proofErr w:type="spellStart"/>
+      <w:r>
+        <w:t>ContextDir</w:t>
+      </w:r>
+      <w:proofErr w:type="spellEnd"/>
+      <w:r>
+        <w:t xml:space="preserve"> </w:t>
+      </w:r>
+      <w:proofErr w:type="spellStart"/>
+      <w:r>
+        <w:t>Contexts</w:t>
+      </w:r>
+      <w:proofErr w:type="spellEnd"/>
+      <w:r>
+        <w:t xml:space="preserve"> -</w:t>
+      </w:r>
+      <w:proofErr w:type="spellStart"/>
+      <w:r>
+        <w:t>Context</w:t>
+      </w:r>
+      <w:proofErr w:type="spellEnd"/>
+      <w:r>
+        <w:t xml:space="preserve"> </w:t>
+      </w:r>
+      <w:proofErr w:type="spellStart"/>
+      <w:r>
+        <w:t>SpmedgroupContext</w:t>
+      </w:r>
+      <w:proofErr w:type="spellEnd"/>
     </w:p>
     <w:p>
       <w:pPr>
@@ -8171,7 +8789,15 @@
         <w:t xml:space="preserve">Observação: </w:t>
       </w:r>
       <w:r>
-        <w:t xml:space="preserve">O user e a senha deve ser </w:t>
+        <w:t xml:space="preserve">O </w:t>
+      </w:r>
+      <w:proofErr w:type="spellStart"/>
+      <w:r>
+        <w:t>user</w:t>
+      </w:r>
+      <w:proofErr w:type="spellEnd"/>
+      <w:r>
+        <w:t xml:space="preserve"> e a senha deve ser </w:t>
       </w:r>
       <w:r>
         <w:t>a mesma utilizada para</w:t>
@@ -8216,7 +8842,15 @@
         <w:t>no</w:t>
       </w:r>
       <w:r>
-        <w:t xml:space="preserve"> Postman (para testar funcionalidades)</w:t>
+        <w:t xml:space="preserve"> </w:t>
+      </w:r>
+      <w:proofErr w:type="spellStart"/>
+      <w:r>
+        <w:t>Postman</w:t>
+      </w:r>
+      <w:proofErr w:type="spellEnd"/>
+      <w:r>
+        <w:t xml:space="preserve"> (para testar funcionalidades)</w:t>
       </w:r>
       <w:r>
         <w:t xml:space="preserve">: </w:t>
@@ -8242,14 +8876,40 @@
         </w:rPr>
       </w:pPr>
       <w:r>
-        <w:t xml:space="preserve">Botão Import &gt; Choose Files &gt; Escolher arquivo </w:t>
-      </w:r>
+        <w:t xml:space="preserve">Botão </w:t>
+      </w:r>
+      <w:proofErr w:type="spellStart"/>
+      <w:r>
+        <w:t>Import</w:t>
+      </w:r>
+      <w:proofErr w:type="spellEnd"/>
+      <w:r>
+        <w:t xml:space="preserve"> &gt; </w:t>
+      </w:r>
+      <w:proofErr w:type="spellStart"/>
+      <w:r>
+        <w:t>Choose</w:t>
+      </w:r>
+      <w:proofErr w:type="spellEnd"/>
+      <w:r>
+        <w:t xml:space="preserve"> Files </w:t>
+      </w:r>
+      <w:proofErr w:type="gramStart"/>
+      <w:r>
+        <w:t>&gt; Escolher</w:t>
+      </w:r>
+      <w:proofErr w:type="gramEnd"/>
+      <w:r>
+        <w:t xml:space="preserve"> arquivo </w:t>
+      </w:r>
+      <w:proofErr w:type="spellStart"/>
       <w:r>
         <w:rPr>
           <w:b/>
         </w:rPr>
         <w:t>SPMEDICALGROUP.postman_collection</w:t>
       </w:r>
+      <w:proofErr w:type="spellEnd"/>
     </w:p>
     <w:p>
       <w:pPr>
@@ -8276,7 +8936,7 @@
           <w:noProof/>
         </w:rPr>
         <w:drawing>
-          <wp:inline distT="0" distB="0" distL="0" distR="0">
+          <wp:inline distT="0" distB="0" distL="0" distR="0" wp14:anchorId="06796604" wp14:editId="7A4B4E90">
             <wp:extent cx="1422400" cy="1422400"/>
             <wp:effectExtent l="0" t="0" r="6350" b="6350"/>
             <wp:docPr id="2" name="Imagem 2"/>
@@ -8370,6 +9030,9 @@
         <w:pStyle w:val="PargrafodaLista"/>
         <w:spacing w:before="100" w:beforeAutospacing="1" w:after="120"/>
         <w:ind w:left="714"/>
+        <w:rPr>
+          <w:rStyle w:val="Hyperlink"/>
+        </w:rPr>
       </w:pPr>
       <w:hyperlink r:id="rId18" w:history="1">
         <w:r>
@@ -8379,6 +9042,191 @@
           <w:t>http://localhost:5000/swagger</w:t>
         </w:r>
       </w:hyperlink>
+    </w:p>
+    <w:p>
+      <w:pPr>
+        <w:pStyle w:val="PargrafodaLista"/>
+        <w:spacing w:before="100" w:beforeAutospacing="1" w:after="120"/>
+        <w:ind w:left="714"/>
+        <w:rPr>
+          <w:rStyle w:val="Hyperlink"/>
+        </w:rPr>
+      </w:pPr>
+    </w:p>
+    <w:p>
+      <w:pPr>
+        <w:pStyle w:val="cabealho1"/>
+      </w:pPr>
+      <w:bookmarkStart w:id="14" w:name="_Toc10626374"/>
+      <w:r>
+        <w:lastRenderedPageBreak/>
+        <w:t xml:space="preserve">UI/UX – </w:t>
+      </w:r>
+      <w:proofErr w:type="spellStart"/>
+      <w:r>
+        <w:t>User</w:t>
+      </w:r>
+      <w:proofErr w:type="spellEnd"/>
+      <w:r>
+        <w:t xml:space="preserve"> Interface, </w:t>
+      </w:r>
+      <w:proofErr w:type="spellStart"/>
+      <w:r>
+        <w:t>User</w:t>
+      </w:r>
+      <w:proofErr w:type="spellEnd"/>
+      <w:r>
+        <w:t xml:space="preserve"> </w:t>
+      </w:r>
+      <w:r>
+        <w:t>Experience</w:t>
+      </w:r>
+      <w:bookmarkEnd w:id="14"/>
+    </w:p>
+    <w:p>
+      <w:pPr>
+        <w:jc w:val="both"/>
+      </w:pPr>
+      <w:r>
+        <w:tab/>
+        <w:t>Enquanto a UI (Interface do Usuário) se refere a parte visual do projeto, a UX (Experiência do Usuário) se atenta ao uso e toda a vivência do usuário com o produto desenvolvido.</w:t>
+      </w:r>
+    </w:p>
+    <w:p>
+      <w:pPr>
+        <w:pStyle w:val="cabealho2"/>
+      </w:pPr>
+      <w:bookmarkStart w:id="15" w:name="_Toc10626375"/>
+      <w:r>
+        <w:t>Objetivos</w:t>
+      </w:r>
+      <w:bookmarkEnd w:id="15"/>
+    </w:p>
+    <w:p>
+      <w:pPr>
+        <w:jc w:val="both"/>
+      </w:pPr>
+      <w:r>
+        <w:tab/>
+        <w:t>Tanto a UI como a UX visam conquistar o usuário, para isso se utiliza de conceitos que permitem</w:t>
+      </w:r>
+      <w:r>
+        <w:t xml:space="preserve"> avaliar o que melhor agrada o usuário, fazendo com que este consuma seus serviços e produtos e tenha uma experiência satisfatória.</w:t>
+      </w:r>
+    </w:p>
+    <w:p>
+      <w:pPr>
+        <w:pStyle w:val="cabealho2"/>
+      </w:pPr>
+      <w:bookmarkStart w:id="16" w:name="_Toc10626376"/>
+      <w:r>
+        <w:t>Mobile e Web</w:t>
+      </w:r>
+      <w:bookmarkEnd w:id="16"/>
+    </w:p>
+    <w:p>
+      <w:pPr>
+        <w:jc w:val="both"/>
+      </w:pPr>
+      <w:r>
+        <w:tab/>
+        <w:t>O projeto conta com dois layouts de alta fidelidade desenvolvidos, um contendo todas as telas do sistema para web e outro para mobile. Exibe os redirecionamentos e todas as funcionalidades do sistema.</w:t>
+      </w:r>
+    </w:p>
+    <w:p>
+      <w:pPr>
+        <w:ind w:firstLine="720"/>
+        <w:jc w:val="both"/>
+        <w:rPr>
+          <w:u w:val="single"/>
+        </w:rPr>
+      </w:pPr>
+      <w:r>
+        <w:t>Os arquivos estão na pasta “Layouts”.</w:t>
+      </w:r>
+      <w:r>
+        <w:rPr>
+          <w:noProof/>
+        </w:rPr>
+        <w:drawing>
+          <wp:inline distT="0" distB="0" distL="0" distR="0" wp14:anchorId="3611E379" wp14:editId="675067DB">
+            <wp:extent cx="1531620" cy="480060"/>
+            <wp:effectExtent l="0" t="0" r="0" b="0"/>
+            <wp:docPr id="3" name="Imagem 3"/>
+            <wp:cNvGraphicFramePr>
+              <a:graphicFrameLocks xmlns:a="http://schemas.openxmlformats.org/drawingml/2006/main" noChangeAspect="1"/>
+            </wp:cNvGraphicFramePr>
+            <a:graphic xmlns:a="http://schemas.openxmlformats.org/drawingml/2006/main">
+              <a:graphicData uri="http://schemas.openxmlformats.org/drawingml/2006/picture">
+                <pic:pic xmlns:pic="http://schemas.openxmlformats.org/drawingml/2006/picture">
+                  <pic:nvPicPr>
+                    <pic:cNvPr id="0" name="Picture 4"/>
+                    <pic:cNvPicPr>
+                      <a:picLocks noChangeAspect="1" noChangeArrowheads="1"/>
+                    </pic:cNvPicPr>
+                  </pic:nvPicPr>
+                  <pic:blipFill>
+                    <a:blip r:embed="rId19">
+                      <a:extLst>
+                        <a:ext uri="{28A0092B-C50C-407E-A947-70E740481C1C}">
+                          <a14:useLocalDpi xmlns:a14="http://schemas.microsoft.com/office/drawing/2010/main" val="0"/>
+                        </a:ext>
+                      </a:extLst>
+                    </a:blip>
+                    <a:srcRect/>
+                    <a:stretch>
+                      <a:fillRect/>
+                    </a:stretch>
+                  </pic:blipFill>
+                  <pic:spPr bwMode="auto">
+                    <a:xfrm>
+                      <a:off x="0" y="0"/>
+                      <a:ext cx="1531620" cy="480060"/>
+                    </a:xfrm>
+                    <a:prstGeom prst="rect">
+                      <a:avLst/>
+                    </a:prstGeom>
+                    <a:noFill/>
+                    <a:ln>
+                      <a:noFill/>
+                    </a:ln>
+                  </pic:spPr>
+                </pic:pic>
+              </a:graphicData>
+            </a:graphic>
+          </wp:inline>
+        </w:drawing>
+      </w:r>
+    </w:p>
+    <w:p>
+      <w:pPr>
+        <w:pStyle w:val="cabealho2"/>
+      </w:pPr>
+      <w:bookmarkStart w:id="17" w:name="_Toc10626377"/>
+      <w:r>
+        <w:t>Testes</w:t>
+      </w:r>
+      <w:bookmarkEnd w:id="17"/>
+    </w:p>
+    <w:p>
+      <w:pPr>
+        <w:jc w:val="both"/>
+      </w:pPr>
+      <w:r>
+        <w:tab/>
+        <w:t>A fase de testes é essencial para qualquer parte do desenvolvimento do sistema, e para a fase de design não seria diferente. Como impacta diretamente o usuário final, esta etapa é crucial para o projeto e por isso deve ser realizado diversos testes para analisar se o projeto atende as expectativas, antes que este chegue ao usuário final.</w:t>
+      </w:r>
+    </w:p>
+    <w:p>
+      <w:pPr>
+        <w:jc w:val="both"/>
+      </w:pPr>
+      <w:r>
+        <w:tab/>
+        <w:t>Os testes foram realizados na ferramenta de prototipação do adobe XD, sendo ouvida a opinião de diversos usuários até se chegar a um consenso sobre o que seria mais prático, seguro e visualmente agradável.</w:t>
+      </w:r>
+    </w:p>
+    <w:p>
       <w:r>
         <w:br w:type="page"/>
       </w:r>
@@ -8386,26 +9234,676 @@
     <w:p>
       <w:pPr>
         <w:pStyle w:val="cabealho1"/>
-      </w:pPr>
-      <w:bookmarkStart w:id="13" w:name="_Toc3925766"/>
+        <w:rPr>
+          <w:u w:val="single"/>
+        </w:rPr>
+      </w:pPr>
+      <w:bookmarkStart w:id="18" w:name="_Toc10626378"/>
+      <w:r>
+        <w:lastRenderedPageBreak/>
+        <w:t>Front-</w:t>
+      </w:r>
+      <w:proofErr w:type="spellStart"/>
+      <w:r>
+        <w:t>end</w:t>
+      </w:r>
+      <w:bookmarkEnd w:id="18"/>
+      <w:proofErr w:type="spellEnd"/>
+    </w:p>
+    <w:p>
+      <w:r>
+        <w:tab/>
+      </w:r>
+      <w:r>
+        <w:t>Responsável pela aplicação web, transformando o design da Sprint anterior em telas dinâmicas</w:t>
+      </w:r>
+    </w:p>
+    <w:p>
+      <w:pPr>
+        <w:pStyle w:val="cabealho2"/>
+      </w:pPr>
+      <w:bookmarkStart w:id="19" w:name="_Toc10626379"/>
+      <w:proofErr w:type="spellStart"/>
+      <w:r>
+        <w:t>React</w:t>
+      </w:r>
+      <w:bookmarkEnd w:id="19"/>
+      <w:proofErr w:type="spellEnd"/>
+    </w:p>
+    <w:p>
+      <w:r>
+        <w:tab/>
+        <w:t xml:space="preserve">A biblioteca </w:t>
+      </w:r>
+      <w:proofErr w:type="spellStart"/>
+      <w:r>
+        <w:t>javascript</w:t>
+      </w:r>
+      <w:proofErr w:type="spellEnd"/>
+      <w:r>
+        <w:t xml:space="preserve"> </w:t>
+      </w:r>
+      <w:proofErr w:type="spellStart"/>
+      <w:r>
+        <w:t>React</w:t>
+      </w:r>
+      <w:proofErr w:type="spellEnd"/>
+      <w:r>
+        <w:t xml:space="preserve"> possibilita a reutilização de componentes, facilidades na criação de UI, rápido desenvolvimento (</w:t>
+      </w:r>
+      <w:r>
+        <w:t>por ser fácil de se aprender</w:t>
+      </w:r>
+      <w:r>
+        <w:t>) e está em alta no mercado, pontos que o credencia para este projeto.</w:t>
+      </w:r>
+    </w:p>
+    <w:p>
+      <w:pPr>
+        <w:pStyle w:val="cabealho2"/>
+      </w:pPr>
+      <w:bookmarkStart w:id="20" w:name="_Toc10626380"/>
+      <w:r>
+        <w:t>Comandos</w:t>
+      </w:r>
+      <w:bookmarkEnd w:id="20"/>
+    </w:p>
+    <w:p>
+      <w:pPr>
+        <w:pStyle w:val="PargrafodaLista"/>
+        <w:numPr>
+          <w:ilvl w:val="1"/>
+          <w:numId w:val="5"/>
+        </w:numPr>
+        <w:shd w:val="clear" w:color="auto" w:fill="FFFFFF"/>
+        <w:spacing w:after="240" w:line="240" w:lineRule="auto"/>
+        <w:ind w:left="357" w:hanging="357"/>
+        <w:rPr>
+          <w:b/>
+          <w:sz w:val="24"/>
+        </w:rPr>
+      </w:pPr>
+      <w:r>
+        <w:rPr>
+          <w:b/>
+          <w:sz w:val="24"/>
+        </w:rPr>
+        <w:t>Comando para iniciar o projeto:</w:t>
+      </w:r>
+    </w:p>
+    <w:p>
+      <w:pPr>
+        <w:shd w:val="clear" w:color="auto" w:fill="FFFFFF"/>
+        <w:spacing w:after="240" w:line="240" w:lineRule="auto"/>
+        <w:ind w:firstLine="720"/>
+      </w:pPr>
+      <w:proofErr w:type="spellStart"/>
+      <w:proofErr w:type="gramStart"/>
+      <w:r>
+        <w:t>npm</w:t>
+      </w:r>
+      <w:proofErr w:type="spellEnd"/>
+      <w:proofErr w:type="gramEnd"/>
+      <w:r>
+        <w:t xml:space="preserve"> start</w:t>
+      </w:r>
+    </w:p>
+    <w:p>
+      <w:pPr>
+        <w:pStyle w:val="PargrafodaLista"/>
+        <w:numPr>
+          <w:ilvl w:val="1"/>
+          <w:numId w:val="5"/>
+        </w:numPr>
+        <w:shd w:val="clear" w:color="auto" w:fill="FFFFFF"/>
+        <w:spacing w:after="240" w:line="240" w:lineRule="auto"/>
+        <w:ind w:left="357" w:hanging="357"/>
+        <w:rPr>
+          <w:b/>
+          <w:sz w:val="24"/>
+        </w:rPr>
+      </w:pPr>
+      <w:r>
+        <w:rPr>
+          <w:b/>
+          <w:sz w:val="24"/>
+        </w:rPr>
+        <w:t>Comando para instalar dependências:</w:t>
+      </w:r>
+    </w:p>
+    <w:p>
+      <w:r>
+        <w:tab/>
+      </w:r>
+      <w:proofErr w:type="spellStart"/>
+      <w:proofErr w:type="gramStart"/>
+      <w:r>
+        <w:t>npm</w:t>
+      </w:r>
+      <w:proofErr w:type="spellEnd"/>
+      <w:proofErr w:type="gramEnd"/>
+      <w:r>
+        <w:t xml:space="preserve"> i</w:t>
+      </w:r>
+    </w:p>
+    <w:p>
+      <w:pPr>
+        <w:ind w:firstLine="720"/>
+      </w:pPr>
+      <w:proofErr w:type="spellStart"/>
+      <w:proofErr w:type="gramStart"/>
+      <w:r>
+        <w:t>npm</w:t>
+      </w:r>
+      <w:proofErr w:type="spellEnd"/>
+      <w:proofErr w:type="gramEnd"/>
+      <w:r>
+        <w:t xml:space="preserve"> </w:t>
+      </w:r>
+      <w:proofErr w:type="spellStart"/>
+      <w:r>
+        <w:t>install</w:t>
+      </w:r>
+      <w:proofErr w:type="spellEnd"/>
+      <w:r>
+        <w:t xml:space="preserve"> </w:t>
+      </w:r>
+      <w:proofErr w:type="spellStart"/>
+      <w:r>
+        <w:t>axios</w:t>
+      </w:r>
+      <w:proofErr w:type="spellEnd"/>
+    </w:p>
+    <w:p>
+      <w:r>
+        <w:tab/>
+      </w:r>
+      <w:proofErr w:type="spellStart"/>
+      <w:proofErr w:type="gramStart"/>
+      <w:r>
+        <w:t>npm</w:t>
+      </w:r>
+      <w:proofErr w:type="spellEnd"/>
+      <w:proofErr w:type="gramEnd"/>
+      <w:r>
+        <w:t xml:space="preserve"> </w:t>
+      </w:r>
+      <w:proofErr w:type="spellStart"/>
+      <w:r>
+        <w:t>install</w:t>
+      </w:r>
+      <w:proofErr w:type="spellEnd"/>
+      <w:r>
+        <w:t xml:space="preserve"> </w:t>
+      </w:r>
+      <w:proofErr w:type="spellStart"/>
+      <w:r>
+        <w:t>react-bootstrap</w:t>
+      </w:r>
+      <w:proofErr w:type="spellEnd"/>
+      <w:r>
+        <w:t xml:space="preserve"> </w:t>
+      </w:r>
+      <w:proofErr w:type="spellStart"/>
+      <w:r>
+        <w:t>bootstrap</w:t>
+      </w:r>
+      <w:proofErr w:type="spellEnd"/>
+    </w:p>
+    <w:p>
+      <w:r>
+        <w:tab/>
+      </w:r>
+      <w:proofErr w:type="spellStart"/>
+      <w:proofErr w:type="gramStart"/>
+      <w:r>
+        <w:t>npm</w:t>
+      </w:r>
+      <w:proofErr w:type="spellEnd"/>
+      <w:proofErr w:type="gramEnd"/>
+      <w:r>
+        <w:t xml:space="preserve"> </w:t>
+      </w:r>
+      <w:proofErr w:type="spellStart"/>
+      <w:r>
+        <w:t>install</w:t>
+      </w:r>
+      <w:proofErr w:type="spellEnd"/>
+      <w:r>
+        <w:t xml:space="preserve"> </w:t>
+      </w:r>
+      <w:proofErr w:type="spellStart"/>
+      <w:r>
+        <w:t>react</w:t>
+      </w:r>
+      <w:proofErr w:type="spellEnd"/>
+      <w:r>
+        <w:t>-</w:t>
+      </w:r>
+      <w:proofErr w:type="spellStart"/>
+      <w:r>
+        <w:t>router</w:t>
+      </w:r>
+      <w:proofErr w:type="spellEnd"/>
+      <w:r>
+        <w:t>-dom</w:t>
+      </w:r>
+    </w:p>
+    <w:p/>
+    <w:p>
+      <w:r>
+        <w:br w:type="page"/>
+      </w:r>
+    </w:p>
+    <w:p>
+      <w:pPr>
+        <w:pStyle w:val="cabealho1"/>
+        <w:rPr>
+          <w:u w:val="single"/>
+        </w:rPr>
+      </w:pPr>
+      <w:bookmarkStart w:id="21" w:name="_Toc10626381"/>
+      <w:r>
+        <w:lastRenderedPageBreak/>
+        <w:t>Mobile</w:t>
+      </w:r>
+      <w:bookmarkEnd w:id="21"/>
+    </w:p>
+    <w:p>
+      <w:r>
+        <w:tab/>
+      </w:r>
+      <w:r>
+        <w:t>O aplicativo para dispositivos móveis foi desenvolvido pensando na praticidade dos usuários para visualizar suas consultas.</w:t>
+      </w:r>
+    </w:p>
+    <w:p>
+      <w:pPr>
+        <w:pStyle w:val="cabealho2"/>
+      </w:pPr>
+      <w:bookmarkStart w:id="22" w:name="_Toc10626382"/>
+      <w:proofErr w:type="spellStart"/>
+      <w:r>
+        <w:t>R</w:t>
+      </w:r>
+      <w:r>
+        <w:t>eact-Native</w:t>
+      </w:r>
+      <w:bookmarkEnd w:id="22"/>
+      <w:proofErr w:type="spellEnd"/>
+    </w:p>
+    <w:p>
+      <w:r>
+        <w:tab/>
+      </w:r>
+      <w:proofErr w:type="spellStart"/>
+      <w:r>
+        <w:t>React</w:t>
+      </w:r>
+      <w:proofErr w:type="spellEnd"/>
+      <w:r>
+        <w:t xml:space="preserve"> </w:t>
+      </w:r>
+      <w:proofErr w:type="spellStart"/>
+      <w:r>
+        <w:t>Native</w:t>
+      </w:r>
+      <w:proofErr w:type="spellEnd"/>
+      <w:r>
+        <w:t xml:space="preserve"> é um framework híbrido que funciona em várias plataformas (</w:t>
+      </w:r>
+      <w:proofErr w:type="spellStart"/>
+      <w:r>
+        <w:t>Android</w:t>
+      </w:r>
+      <w:proofErr w:type="spellEnd"/>
+      <w:r>
+        <w:t xml:space="preserve">, IOS) e possui como vantagens custo mais baixo, </w:t>
+      </w:r>
+      <w:r>
+        <w:t>custo</w:t>
+      </w:r>
+      <w:r>
+        <w:t>.</w:t>
+      </w:r>
+      <w:r>
+        <w:t xml:space="preserve"> </w:t>
+      </w:r>
+      <w:r>
+        <w:t xml:space="preserve">Além de possuir funcionalidades como </w:t>
+      </w:r>
+      <w:proofErr w:type="spellStart"/>
+      <w:r>
+        <w:t>live</w:t>
+      </w:r>
+      <w:proofErr w:type="spellEnd"/>
+      <w:r>
+        <w:t xml:space="preserve"> </w:t>
+      </w:r>
+      <w:proofErr w:type="spellStart"/>
+      <w:r>
+        <w:t>reload</w:t>
+      </w:r>
+      <w:proofErr w:type="spellEnd"/>
+      <w:r>
+        <w:t>, utilização de componentes e integração com código nativo que facilitam o desenvolvimento</w:t>
+      </w:r>
+    </w:p>
+    <w:p>
+      <w:pPr>
+        <w:pStyle w:val="cabealho2"/>
+      </w:pPr>
+      <w:bookmarkStart w:id="23" w:name="_Toc10626383"/>
+      <w:proofErr w:type="spellStart"/>
+      <w:r>
+        <w:t>Android</w:t>
+      </w:r>
+      <w:proofErr w:type="spellEnd"/>
+      <w:r>
+        <w:t xml:space="preserve"> Studio (AVD)</w:t>
+      </w:r>
+      <w:bookmarkEnd w:id="23"/>
+    </w:p>
+    <w:p>
+      <w:r>
+        <w:tab/>
+        <w:t xml:space="preserve">Para testar o </w:t>
+      </w:r>
+      <w:proofErr w:type="spellStart"/>
+      <w:r>
+        <w:t>app</w:t>
+      </w:r>
+      <w:proofErr w:type="spellEnd"/>
+      <w:r>
+        <w:t>, se utilizou a AVD (</w:t>
+      </w:r>
+      <w:proofErr w:type="spellStart"/>
+      <w:r>
+        <w:t>Android</w:t>
+      </w:r>
+      <w:proofErr w:type="spellEnd"/>
+      <w:r>
+        <w:t xml:space="preserve"> Virtual </w:t>
+      </w:r>
+      <w:proofErr w:type="spellStart"/>
+      <w:r>
+        <w:t>Device</w:t>
+      </w:r>
+      <w:proofErr w:type="spellEnd"/>
+      <w:r>
+        <w:t xml:space="preserve">) do </w:t>
+      </w:r>
+      <w:proofErr w:type="spellStart"/>
+      <w:r>
+        <w:t>Android</w:t>
+      </w:r>
+      <w:proofErr w:type="spellEnd"/>
+      <w:r>
+        <w:t xml:space="preserve"> Studio, que nada mais é do que um emulador que simula um celular e todas suas funções. Há também a opção de testar diretamente no celular, habilitando as opções de desenvolvedor. </w:t>
+      </w:r>
+    </w:p>
+    <w:p>
+      <w:pPr>
+        <w:pStyle w:val="cabealho2"/>
+      </w:pPr>
+      <w:bookmarkStart w:id="24" w:name="_Toc10626384"/>
+      <w:r>
+        <w:t>Comandos</w:t>
+      </w:r>
+      <w:bookmarkEnd w:id="24"/>
+    </w:p>
+    <w:p>
+      <w:pPr>
+        <w:pStyle w:val="PargrafodaLista"/>
+        <w:numPr>
+          <w:ilvl w:val="1"/>
+          <w:numId w:val="5"/>
+        </w:numPr>
+        <w:shd w:val="clear" w:color="auto" w:fill="FFFFFF"/>
+        <w:spacing w:after="240" w:line="240" w:lineRule="auto"/>
+        <w:ind w:left="357" w:hanging="357"/>
+        <w:rPr>
+          <w:b/>
+          <w:sz w:val="24"/>
+        </w:rPr>
+      </w:pPr>
+      <w:r>
+        <w:rPr>
+          <w:b/>
+          <w:sz w:val="24"/>
+        </w:rPr>
+        <w:t>Comando para iniciar o projeto:</w:t>
+      </w:r>
+    </w:p>
+    <w:p>
+      <w:pPr>
+        <w:shd w:val="clear" w:color="auto" w:fill="FFFFFF"/>
+        <w:spacing w:after="240" w:line="240" w:lineRule="auto"/>
+        <w:ind w:firstLine="720"/>
+      </w:pPr>
+      <w:proofErr w:type="spellStart"/>
+      <w:r>
+        <w:t>React-native</w:t>
+      </w:r>
+      <w:proofErr w:type="spellEnd"/>
+      <w:r>
+        <w:t xml:space="preserve"> </w:t>
+      </w:r>
+      <w:proofErr w:type="spellStart"/>
+      <w:r>
+        <w:t>run-android</w:t>
+      </w:r>
+      <w:proofErr w:type="spellEnd"/>
+    </w:p>
+    <w:p>
+      <w:pPr>
+        <w:pStyle w:val="PargrafodaLista"/>
+        <w:numPr>
+          <w:ilvl w:val="1"/>
+          <w:numId w:val="5"/>
+        </w:numPr>
+        <w:shd w:val="clear" w:color="auto" w:fill="FFFFFF"/>
+        <w:spacing w:after="240" w:line="240" w:lineRule="auto"/>
+        <w:ind w:left="357" w:hanging="357"/>
+        <w:rPr>
+          <w:b/>
+          <w:sz w:val="24"/>
+        </w:rPr>
+      </w:pPr>
+      <w:r>
+        <w:rPr>
+          <w:b/>
+          <w:sz w:val="24"/>
+        </w:rPr>
+        <w:t>Comando para instalar dependências:</w:t>
+      </w:r>
+    </w:p>
+    <w:p>
+      <w:r>
+        <w:tab/>
+      </w:r>
+      <w:proofErr w:type="spellStart"/>
+      <w:proofErr w:type="gramStart"/>
+      <w:r>
+        <w:t>npm</w:t>
+      </w:r>
+      <w:proofErr w:type="spellEnd"/>
+      <w:proofErr w:type="gramEnd"/>
+      <w:r>
+        <w:t xml:space="preserve"> i</w:t>
+      </w:r>
+    </w:p>
+    <w:p>
+      <w:pPr>
+        <w:ind w:firstLine="720"/>
+      </w:pPr>
+      <w:proofErr w:type="spellStart"/>
+      <w:proofErr w:type="gramStart"/>
+      <w:r>
+        <w:t>npm</w:t>
+      </w:r>
+      <w:proofErr w:type="spellEnd"/>
+      <w:proofErr w:type="gramEnd"/>
+      <w:r>
+        <w:t xml:space="preserve"> </w:t>
+      </w:r>
+      <w:proofErr w:type="spellStart"/>
+      <w:r>
+        <w:t>install</w:t>
+      </w:r>
+      <w:proofErr w:type="spellEnd"/>
+      <w:r>
+        <w:t xml:space="preserve"> </w:t>
+      </w:r>
+      <w:proofErr w:type="spellStart"/>
+      <w:r>
+        <w:t>axios</w:t>
+      </w:r>
+      <w:proofErr w:type="spellEnd"/>
+    </w:p>
+    <w:p>
+      <w:r>
+        <w:tab/>
+      </w:r>
+      <w:proofErr w:type="spellStart"/>
+      <w:proofErr w:type="gramStart"/>
+      <w:r>
+        <w:t>npm</w:t>
+      </w:r>
+      <w:proofErr w:type="spellEnd"/>
+      <w:proofErr w:type="gramEnd"/>
+      <w:r>
+        <w:t xml:space="preserve"> </w:t>
+      </w:r>
+      <w:proofErr w:type="spellStart"/>
+      <w:r>
+        <w:t>install</w:t>
+      </w:r>
+      <w:proofErr w:type="spellEnd"/>
+      <w:r>
+        <w:t xml:space="preserve"> </w:t>
+      </w:r>
+      <w:proofErr w:type="spellStart"/>
+      <w:r>
+        <w:t>jwt-decode</w:t>
+      </w:r>
+      <w:proofErr w:type="spellEnd"/>
+    </w:p>
+    <w:p>
+      <w:r>
+        <w:tab/>
+      </w:r>
+      <w:proofErr w:type="spellStart"/>
+      <w:proofErr w:type="gramStart"/>
+      <w:r>
+        <w:t>npm</w:t>
+      </w:r>
+      <w:proofErr w:type="spellEnd"/>
+      <w:proofErr w:type="gramEnd"/>
+      <w:r>
+        <w:t xml:space="preserve"> </w:t>
+      </w:r>
+      <w:proofErr w:type="spellStart"/>
+      <w:r>
+        <w:t>install</w:t>
+      </w:r>
+      <w:proofErr w:type="spellEnd"/>
+      <w:r>
+        <w:t xml:space="preserve"> </w:t>
+      </w:r>
+      <w:proofErr w:type="spellStart"/>
+      <w:r>
+        <w:t>react-native-cli</w:t>
+      </w:r>
+      <w:proofErr w:type="spellEnd"/>
+    </w:p>
+    <w:p>
+      <w:r>
+        <w:tab/>
+      </w:r>
+      <w:proofErr w:type="spellStart"/>
+      <w:proofErr w:type="gramStart"/>
+      <w:r>
+        <w:t>npm</w:t>
+      </w:r>
+      <w:proofErr w:type="spellEnd"/>
+      <w:proofErr w:type="gramEnd"/>
+      <w:r>
+        <w:t xml:space="preserve"> i </w:t>
+      </w:r>
+      <w:proofErr w:type="spellStart"/>
+      <w:r>
+        <w:t>react-native-gesture-handler</w:t>
+      </w:r>
+      <w:proofErr w:type="spellEnd"/>
+    </w:p>
+    <w:p>
+      <w:r>
+        <w:tab/>
+      </w:r>
+      <w:proofErr w:type="spellStart"/>
+      <w:proofErr w:type="gramStart"/>
+      <w:r>
+        <w:t>npm</w:t>
+      </w:r>
+      <w:proofErr w:type="spellEnd"/>
+      <w:proofErr w:type="gramEnd"/>
+      <w:r>
+        <w:t xml:space="preserve"> i </w:t>
+      </w:r>
+      <w:proofErr w:type="spellStart"/>
+      <w:r>
+        <w:t>react-navigation</w:t>
+      </w:r>
+      <w:proofErr w:type="spellEnd"/>
+    </w:p>
+    <w:p>
+      <w:pPr>
+        <w:rPr>
+          <w:rFonts w:ascii="Segoe UI" w:hAnsi="Segoe UI" w:cs="Segoe UI"/>
+          <w:color w:val="24292E"/>
+          <w:sz w:val="30"/>
+          <w:szCs w:val="30"/>
+        </w:rPr>
+      </w:pPr>
+    </w:p>
+    <w:p/>
+    <w:p>
+      <w:pPr>
+        <w:rPr>
+          <w:rFonts w:asciiTheme="majorHAnsi" w:eastAsiaTheme="majorEastAsia" w:hAnsiTheme="majorHAnsi" w:cstheme="majorBidi"/>
+          <w:color w:val="7030A0"/>
+          <w:sz w:val="36"/>
+          <w:szCs w:val="36"/>
+        </w:rPr>
+      </w:pPr>
+      <w:r>
+        <w:br w:type="page"/>
+      </w:r>
+    </w:p>
+    <w:p>
+      <w:pPr>
+        <w:pStyle w:val="cabealho1"/>
+      </w:pPr>
+      <w:bookmarkStart w:id="25" w:name="_Toc10626385"/>
       <w:r>
         <w:lastRenderedPageBreak/>
         <w:t>Referências</w:t>
       </w:r>
-      <w:bookmarkEnd w:id="13"/>
+      <w:bookmarkEnd w:id="25"/>
     </w:p>
     <w:p>
       <w:pPr>
         <w:pStyle w:val="cabealho2"/>
       </w:pPr>
-      <w:bookmarkStart w:id="14" w:name="_Toc3925767"/>
+      <w:bookmarkStart w:id="26" w:name="_Toc10626386"/>
       <w:r>
         <w:t>Links</w:t>
       </w:r>
-      <w:bookmarkEnd w:id="14"/>
-    </w:p>
-    <w:p>
-      <w:hyperlink r:id="rId19" w:tgtFrame="_blank" w:history="1">
+      <w:bookmarkEnd w:id="26"/>
+    </w:p>
+    <w:p>
+      <w:hyperlink r:id="rId20" w:tgtFrame="_blank" w:history="1">
         <w:r>
           <w:rPr>
             <w:rStyle w:val="Hyperlink"/>
@@ -8420,7 +9918,7 @@
       </w:hyperlink>
     </w:p>
     <w:p>
-      <w:hyperlink r:id="rId20" w:tgtFrame="_blank" w:history="1">
+      <w:hyperlink r:id="rId21" w:tgtFrame="_blank" w:history="1">
         <w:r>
           <w:rPr>
             <w:rStyle w:val="Hyperlink"/>
@@ -8445,7 +9943,7 @@
           <w:shd w:val="clear" w:color="auto" w:fill="FFFFFF"/>
         </w:rPr>
       </w:pPr>
-      <w:hyperlink r:id="rId21" w:history="1">
+      <w:hyperlink r:id="rId22" w:history="1">
         <w:r>
           <w:rPr>
             <w:rStyle w:val="Hyperlink"/>
@@ -8491,7 +9989,7 @@
           <w:shd w:val="clear" w:color="auto" w:fill="FFFFFF"/>
         </w:rPr>
       </w:pPr>
-      <w:hyperlink r:id="rId22" w:history="1">
+      <w:hyperlink r:id="rId23" w:history="1">
         <w:r>
           <w:rPr>
             <w:rStyle w:val="Hyperlink"/>
@@ -8538,7 +10036,7 @@
           <w:shd w:val="clear" w:color="auto" w:fill="FFFFFF"/>
         </w:rPr>
       </w:pPr>
-      <w:hyperlink r:id="rId23" w:history="1">
+      <w:hyperlink r:id="rId24" w:history="1">
         <w:r>
           <w:rPr>
             <w:rStyle w:val="Hyperlink"/>
@@ -8562,7 +10060,7 @@
           <w:shd w:val="clear" w:color="auto" w:fill="FFFFFF"/>
         </w:rPr>
       </w:pPr>
-      <w:hyperlink r:id="rId24" w:history="1">
+      <w:hyperlink r:id="rId25" w:history="1">
         <w:r>
           <w:rPr>
             <w:rStyle w:val="Hyperlink"/>
@@ -8585,7 +10083,7 @@
           <w:shd w:val="clear" w:color="auto" w:fill="FFFFFF"/>
         </w:rPr>
       </w:pPr>
-      <w:hyperlink r:id="rId25" w:history="1">
+      <w:hyperlink r:id="rId26" w:history="1">
         <w:r>
           <w:rPr>
             <w:rStyle w:val="Hyperlink"/>
@@ -8608,7 +10106,7 @@
           <w:shd w:val="clear" w:color="auto" w:fill="FFFFFF"/>
         </w:rPr>
       </w:pPr>
-      <w:hyperlink r:id="rId26" w:history="1">
+      <w:hyperlink r:id="rId27" w:history="1">
         <w:r>
           <w:rPr>
             <w:rStyle w:val="Hyperlink"/>
@@ -8631,7 +10129,7 @@
           <w:shd w:val="clear" w:color="auto" w:fill="FFFFFF"/>
         </w:rPr>
       </w:pPr>
-      <w:hyperlink r:id="rId27" w:history="1">
+      <w:hyperlink r:id="rId28" w:history="1">
         <w:r>
           <w:rPr>
             <w:rStyle w:val="Hyperlink"/>
@@ -8643,8 +10141,6 @@
           <w:t>https://www.moblee.com.br/blog/mobile-first-principais-vantagens/</w:t>
         </w:r>
       </w:hyperlink>
-      <w:bookmarkStart w:id="15" w:name="_GoBack"/>
-      <w:bookmarkEnd w:id="15"/>
     </w:p>
     <w:p>
       <w:pPr>
@@ -8656,7 +10152,7 @@
           <w:shd w:val="clear" w:color="auto" w:fill="FFFFFF"/>
         </w:rPr>
       </w:pPr>
-      <w:hyperlink r:id="rId28" w:history="1">
+      <w:hyperlink r:id="rId29" w:history="1">
         <w:r>
           <w:rPr>
             <w:rStyle w:val="Hyperlink"/>
@@ -8668,6 +10164,51 @@
           <w:t>https://theblog.adobe.com/10-dos-donts-mobile-ux-design/</w:t>
         </w:r>
       </w:hyperlink>
+    </w:p>
+    <w:p>
+      <w:pPr>
+        <w:rPr>
+          <w:rStyle w:val="Hyperlink"/>
+          <w:rFonts w:ascii="Arial" w:hAnsi="Arial" w:cs="Arial"/>
+          <w:sz w:val="21"/>
+          <w:szCs w:val="21"/>
+          <w:shd w:val="clear" w:color="auto" w:fill="FFFFFF"/>
+        </w:rPr>
+      </w:pPr>
+      <w:hyperlink r:id="rId30" w:history="1">
+        <w:r>
+          <w:rPr>
+            <w:rStyle w:val="Hyperlink"/>
+            <w:rFonts w:ascii="Arial" w:hAnsi="Arial" w:cs="Arial"/>
+            <w:sz w:val="21"/>
+            <w:szCs w:val="21"/>
+            <w:shd w:val="clear" w:color="auto" w:fill="FFFFFF"/>
+          </w:rPr>
+          <w:t>https://www.colmeiatec.me/blog/aplicativos-hibridos-ou-nativos/</w:t>
+        </w:r>
+      </w:hyperlink>
+    </w:p>
+    <w:p>
+      <w:pPr>
+        <w:rPr>
+          <w:rStyle w:val="Hyperlink"/>
+          <w:rFonts w:ascii="Arial" w:hAnsi="Arial" w:cs="Arial"/>
+          <w:sz w:val="21"/>
+          <w:szCs w:val="21"/>
+          <w:shd w:val="clear" w:color="auto" w:fill="FFFFFF"/>
+        </w:rPr>
+      </w:pPr>
+    </w:p>
+    <w:p>
+      <w:pPr>
+        <w:rPr>
+          <w:rStyle w:val="Hyperlink"/>
+          <w:rFonts w:ascii="Arial" w:hAnsi="Arial" w:cs="Arial"/>
+          <w:sz w:val="21"/>
+          <w:szCs w:val="21"/>
+          <w:shd w:val="clear" w:color="auto" w:fill="FFFFFF"/>
+        </w:rPr>
+      </w:pPr>
     </w:p>
     <w:sectPr>
       <w:pgSz w:w="11907" w:h="16839" w:code="9"/>
@@ -8744,7 +10285,7 @@
       <w:rPr>
         <w:noProof/>
       </w:rPr>
-      <w:t>10</w:t>
+      <w:t>13</w:t>
     </w:r>
     <w:r>
       <w:rPr>
@@ -9429,7 +10970,7 @@
   <w:abstractNum w:abstractNumId="7" w15:restartNumberingAfterBreak="0">
     <w:nsid w:val="57702EAF"/>
     <w:multiLevelType w:val="hybridMultilevel"/>
-    <w:tmpl w:val="5210BB94"/>
+    <w:tmpl w:val="4FDE65B8"/>
     <w:lvl w:ilvl="0" w:tplc="04160001">
       <w:start w:val="1"/>
       <w:numFmt w:val="bullet"/>
@@ -10001,6 +11542,29 @@
       <w:color w:val="7030A0"/>
       <w:sz w:val="26"/>
       <w:szCs w:val="26"/>
+    </w:rPr>
+  </w:style>
+  <w:style w:type="paragraph" w:styleId="Ttulo3">
+    <w:name w:val="heading 3"/>
+    <w:basedOn w:val="Normal"/>
+    <w:next w:val="Normal"/>
+    <w:link w:val="Ttulo3Char"/>
+    <w:uiPriority w:val="9"/>
+    <w:semiHidden/>
+    <w:unhideWhenUsed/>
+    <w:qFormat/>
+    <w:rsid w:val="006C02C9"/>
+    <w:pPr>
+      <w:keepNext/>
+      <w:keepLines/>
+      <w:spacing w:before="40" w:after="0"/>
+      <w:outlineLvl w:val="2"/>
+    </w:pPr>
+    <w:rPr>
+      <w:rFonts w:asciiTheme="majorHAnsi" w:eastAsiaTheme="majorEastAsia" w:hAnsiTheme="majorHAnsi" w:cstheme="majorBidi"/>
+      <w:color w:val="940B0B" w:themeColor="accent1" w:themeShade="7F"/>
+      <w:sz w:val="24"/>
+      <w:szCs w:val="24"/>
     </w:rPr>
   </w:style>
   <w:style w:type="character" w:default="1" w:styleId="Fontepargpadro">
@@ -10972,6 +12536,61 @@
       <w:shd w:val="clear" w:color="auto" w:fill="E1DFDD"/>
     </w:rPr>
   </w:style>
+  <w:style w:type="character" w:customStyle="1" w:styleId="Ttulo3Char">
+    <w:name w:val="Título 3 Char"/>
+    <w:basedOn w:val="Fontepargpadro"/>
+    <w:link w:val="Ttulo3"/>
+    <w:uiPriority w:val="9"/>
+    <w:semiHidden/>
+    <w:rsid w:val="006C02C9"/>
+    <w:rPr>
+      <w:rFonts w:asciiTheme="majorHAnsi" w:eastAsiaTheme="majorEastAsia" w:hAnsiTheme="majorHAnsi" w:cstheme="majorBidi"/>
+      <w:color w:val="940B0B" w:themeColor="accent1" w:themeShade="7F"/>
+      <w:sz w:val="24"/>
+      <w:szCs w:val="24"/>
+    </w:rPr>
+  </w:style>
+  <w:style w:type="paragraph" w:styleId="NormalWeb">
+    <w:name w:val="Normal (Web)"/>
+    <w:basedOn w:val="Normal"/>
+    <w:uiPriority w:val="99"/>
+    <w:semiHidden/>
+    <w:unhideWhenUsed/>
+    <w:rsid w:val="006C02C9"/>
+    <w:pPr>
+      <w:spacing w:before="100" w:beforeAutospacing="1" w:after="100" w:afterAutospacing="1" w:line="240" w:lineRule="auto"/>
+    </w:pPr>
+    <w:rPr>
+      <w:rFonts w:ascii="Times New Roman" w:eastAsia="Times New Roman" w:hAnsi="Times New Roman" w:cs="Times New Roman"/>
+      <w:color w:val="auto"/>
+      <w:sz w:val="24"/>
+      <w:szCs w:val="24"/>
+    </w:rPr>
+  </w:style>
+  <w:style w:type="character" w:styleId="Forte">
+    <w:name w:val="Strong"/>
+    <w:basedOn w:val="Fontepargpadro"/>
+    <w:uiPriority w:val="22"/>
+    <w:qFormat/>
+    <w:rsid w:val="006C02C9"/>
+    <w:rPr>
+      <w:b/>
+      <w:bCs/>
+    </w:rPr>
+  </w:style>
+  <w:style w:type="character" w:styleId="CdigoHTML">
+    <w:name w:val="HTML Code"/>
+    <w:basedOn w:val="Fontepargpadro"/>
+    <w:uiPriority w:val="99"/>
+    <w:semiHidden/>
+    <w:unhideWhenUsed/>
+    <w:rsid w:val="006C02C9"/>
+    <w:rPr>
+      <w:rFonts w:ascii="Courier New" w:eastAsia="Times New Roman" w:hAnsi="Courier New" w:cs="Courier New"/>
+      <w:sz w:val="20"/>
+      <w:szCs w:val="20"/>
+    </w:rPr>
+  </w:style>
 </w:styles>
 </file>
 
@@ -11046,7 +12665,7 @@
     <w:sig w:usb0="00000287" w:usb1="00000000" w:usb2="00000000" w:usb3="00000000" w:csb0="0000009F" w:csb1="00000000"/>
   </w:font>
   <w:font w:name="MS Mincho">
-    <w:altName w:val="ＭＳ 明朝"/>
+    <w:altName w:val="Yu Gothic UI"/>
     <w:panose1 w:val="02020609040205080304"/>
     <w:charset w:val="80"/>
     <w:family w:val="modern"/>
@@ -11124,6 +12743,7 @@
     <w:rsid w:val="006731EC"/>
     <w:rsid w:val="006830C4"/>
     <w:rsid w:val="0089115E"/>
+    <w:rsid w:val="008C1E34"/>
     <w:rsid w:val="00913748"/>
     <w:rsid w:val="00973EE1"/>
     <w:rsid w:val="00983B94"/>
@@ -11865,7 +13485,7 @@
 </file>
 
 <file path=customXml/itemProps3.xml><?xml version="1.0" encoding="utf-8"?>
-<ds:datastoreItem xmlns:ds="http://schemas.openxmlformats.org/officeDocument/2006/customXml" ds:itemID="{27CCF9EF-2425-4B63-A4BC-4A68D8BE07B2}">
+<ds:datastoreItem xmlns:ds="http://schemas.openxmlformats.org/officeDocument/2006/customXml" ds:itemID="{71953A34-7FDB-40CD-B408-900A472E1B64}">
   <ds:schemaRefs>
     <ds:schemaRef ds:uri="http://schemas.openxmlformats.org/officeDocument/2006/bibliography"/>
   </ds:schemaRefs>

</xml_diff>

<commit_message>
Apresentação do projeto, aprimoramento da documentação.
</commit_message>
<xml_diff>
--- a/Documentação/SPMEDGROUP_documentacao.docx
+++ b/Documentação/SPMEDGROUP_documentacao.docx
@@ -24,7 +24,6 @@
             <w:id w:val="346306309"/>
             <w:picture/>
           </w:sdtPr>
-          <w:sdtEndPr/>
           <w:sdtContent>
             <w:p>
               <w:pPr>
@@ -149,7 +148,6 @@
                                   <w15:appearance w15:val="hidden"/>
                                   <w:text/>
                                 </w:sdtPr>
-                                <w:sdtEndPr/>
                                 <w:sdtContent>
                                   <w:p>
                                     <w:pPr>
@@ -170,20 +168,14 @@
                                   <w15:appearance w15:val="hidden"/>
                                   <w:text/>
                                 </w:sdtPr>
-                                <w:sdtEndPr/>
                                 <w:sdtContent>
                                   <w:p>
                                     <w:pPr>
                                       <w:pStyle w:val="Subttulo1"/>
                                     </w:pPr>
                                     <w:r>
-                                      <w:t xml:space="preserve">SP Medical </w:t>
+                                      <w:t>SP Medical Group</w:t>
                                     </w:r>
-                                    <w:proofErr w:type="spellStart"/>
-                                    <w:r>
-                                      <w:t>Group</w:t>
-                                    </w:r>
-                                    <w:proofErr w:type="spellEnd"/>
                                   </w:p>
                                 </w:sdtContent>
                               </w:sdt>
@@ -225,7 +217,6 @@
                             <w15:appearance w15:val="hidden"/>
                             <w:text/>
                           </w:sdtPr>
-                          <w:sdtEndPr/>
                           <w:sdtContent>
                             <w:p>
                               <w:pPr>
@@ -246,20 +237,14 @@
                             <w15:appearance w15:val="hidden"/>
                             <w:text/>
                           </w:sdtPr>
-                          <w:sdtEndPr/>
                           <w:sdtContent>
                             <w:p>
                               <w:pPr>
                                 <w:pStyle w:val="Subttulo1"/>
                               </w:pPr>
                               <w:r>
-                                <w:t xml:space="preserve">SP Medical </w:t>
+                                <w:t>SP Medical Group</w:t>
                               </w:r>
-                              <w:proofErr w:type="spellStart"/>
-                              <w:r>
-                                <w:t>Group</w:t>
-                              </w:r>
-                              <w:proofErr w:type="spellEnd"/>
                             </w:p>
                           </w:sdtContent>
                         </w:sdt>
@@ -354,7 +339,6 @@
                                       <w15:appearance w15:val="hidden"/>
                                       <w:text w:multiLine="1"/>
                                     </w:sdtPr>
-                                    <w:sdtEndPr/>
                                     <w:sdtContent>
                                       <w:tc>
                                         <w:tcPr>
@@ -416,7 +400,6 @@
                                         <w15:appearance w15:val="hidden"/>
                                         <w:text/>
                                       </w:sdtPr>
-                                      <w:sdtEndPr/>
                                       <w:sdtContent>
                                         <w:p>
                                           <w:pPr>
@@ -443,7 +426,6 @@
                                           <w15:appearance w15:val="hidden"/>
                                           <w:text/>
                                         </w:sdtPr>
-                                        <w:sdtEndPr/>
                                         <w:sdtContent>
                                           <w:r>
                                             <w:t>sp.senai.br</w:t>
@@ -511,7 +493,6 @@
                                 <w15:appearance w15:val="hidden"/>
                                 <w:text w:multiLine="1"/>
                               </w:sdtPr>
-                              <w:sdtEndPr/>
                               <w:sdtContent>
                                 <w:tc>
                                   <w:tcPr>
@@ -573,7 +554,6 @@
                                   <w15:appearance w15:val="hidden"/>
                                   <w:text/>
                                 </w:sdtPr>
-                                <w:sdtEndPr/>
                                 <w:sdtContent>
                                   <w:p>
                                     <w:pPr>
@@ -600,7 +580,6 @@
                                     <w15:appearance w15:val="hidden"/>
                                     <w:text/>
                                   </w:sdtPr>
-                                  <w:sdtEndPr/>
                                   <w:sdtContent>
                                     <w:r>
                                       <w:t>sp.senai.br</w:t>
@@ -687,12 +666,7 @@
                 <w:pStyle w:val="Cabealhodondice"/>
               </w:pPr>
               <w:r>
-                <w:t>Sumá</w:t>
-              </w:r>
-              <w:bookmarkStart w:id="0" w:name="_GoBack"/>
-              <w:bookmarkEnd w:id="0"/>
-              <w:r>
-                <w:t>rio</w:t>
+                <w:t>Sumário</w:t>
               </w:r>
             </w:p>
             <w:p>
@@ -736,7 +710,7 @@
                 </w:rPr>
                 <w:fldChar w:fldCharType="separate"/>
               </w:r>
-              <w:hyperlink w:anchor="_Toc10626361" w:history="1">
+              <w:hyperlink w:anchor="_Toc11048400" w:history="1">
                 <w:r>
                   <w:rPr>
                     <w:rStyle w:val="Hyperlink"/>
@@ -763,7 +737,7 @@
                     <w:noProof/>
                     <w:webHidden/>
                   </w:rPr>
-                  <w:instrText xml:space="preserve"> PAGEREF _Toc10626361 \h </w:instrText>
+                  <w:instrText xml:space="preserve"> PAGEREF _Toc11048400 \h </w:instrText>
                 </w:r>
                 <w:r>
                   <w:rPr>
@@ -803,7 +777,7 @@
                   <w:szCs w:val="22"/>
                 </w:rPr>
               </w:pPr>
-              <w:hyperlink w:anchor="_Toc10626362" w:history="1">
+              <w:hyperlink w:anchor="_Toc11048401" w:history="1">
                 <w:r>
                   <w:rPr>
                     <w:rStyle w:val="Hyperlink"/>
@@ -824,7 +798,7 @@
                   <w:szCs w:val="22"/>
                 </w:rPr>
               </w:pPr>
-              <w:hyperlink w:anchor="_Toc10626363" w:history="1">
+              <w:hyperlink w:anchor="_Toc11048402" w:history="1">
                 <w:r>
                   <w:rPr>
                     <w:rStyle w:val="Hyperlink"/>
@@ -851,7 +825,7 @@
                     <w:noProof/>
                     <w:webHidden/>
                   </w:rPr>
-                  <w:instrText xml:space="preserve"> PAGEREF _Toc10626363 \h </w:instrText>
+                  <w:instrText xml:space="preserve"> PAGEREF _Toc11048402 \h </w:instrText>
                 </w:r>
                 <w:r>
                   <w:rPr>
@@ -893,7 +867,7 @@
                   <w:szCs w:val="22"/>
                 </w:rPr>
               </w:pPr>
-              <w:hyperlink w:anchor="_Toc10626364" w:history="1">
+              <w:hyperlink w:anchor="_Toc11048403" w:history="1">
                 <w:r>
                   <w:rPr>
                     <w:rStyle w:val="Hyperlink"/>
@@ -920,7 +894,7 @@
                     <w:noProof/>
                     <w:webHidden/>
                   </w:rPr>
-                  <w:instrText xml:space="preserve"> PAGEREF _Toc10626364 \h </w:instrText>
+                  <w:instrText xml:space="preserve"> PAGEREF _Toc11048403 \h </w:instrText>
                 </w:r>
                 <w:r>
                   <w:rPr>
@@ -960,7 +934,7 @@
                   <w:szCs w:val="22"/>
                 </w:rPr>
               </w:pPr>
-              <w:hyperlink w:anchor="_Toc10626365" w:history="1">
+              <w:hyperlink w:anchor="_Toc11048404" w:history="1">
                 <w:r>
                   <w:rPr>
                     <w:rStyle w:val="Hyperlink"/>
@@ -979,7 +953,7 @@
                   <w:szCs w:val="22"/>
                 </w:rPr>
               </w:pPr>
-              <w:hyperlink w:anchor="_Toc10626366" w:history="1">
+              <w:hyperlink w:anchor="_Toc11048405" w:history="1">
                 <w:r>
                   <w:rPr>
                     <w:rStyle w:val="Hyperlink"/>
@@ -998,7 +972,7 @@
                   <w:szCs w:val="22"/>
                 </w:rPr>
               </w:pPr>
-              <w:hyperlink w:anchor="_Toc10626367" w:history="1">
+              <w:hyperlink w:anchor="_Toc11048406" w:history="1">
                 <w:r>
                   <w:rPr>
                     <w:rStyle w:val="Hyperlink"/>
@@ -1017,7 +991,7 @@
                   <w:szCs w:val="22"/>
                 </w:rPr>
               </w:pPr>
-              <w:hyperlink w:anchor="_Toc10626368" w:history="1">
+              <w:hyperlink w:anchor="_Toc11048407" w:history="1">
                 <w:r>
                   <w:rPr>
                     <w:rStyle w:val="Hyperlink"/>
@@ -1036,7 +1010,7 @@
                   <w:szCs w:val="22"/>
                 </w:rPr>
               </w:pPr>
-              <w:hyperlink w:anchor="_Toc10626369" w:history="1">
+              <w:hyperlink w:anchor="_Toc11048408" w:history="1">
                 <w:r>
                   <w:rPr>
                     <w:rStyle w:val="Hyperlink"/>
@@ -1057,7 +1031,7 @@
                   <w:szCs w:val="22"/>
                 </w:rPr>
               </w:pPr>
-              <w:hyperlink w:anchor="_Toc10626370" w:history="1">
+              <w:hyperlink w:anchor="_Toc11048409" w:history="1">
                 <w:r>
                   <w:rPr>
                     <w:rStyle w:val="Hyperlink"/>
@@ -1084,7 +1058,7 @@
                     <w:noProof/>
                     <w:webHidden/>
                   </w:rPr>
-                  <w:instrText xml:space="preserve"> PAGEREF _Toc10626370 \h </w:instrText>
+                  <w:instrText xml:space="preserve"> PAGEREF _Toc11048409 \h </w:instrText>
                 </w:r>
                 <w:r>
                   <w:rPr>
@@ -1124,7 +1098,7 @@
                   <w:szCs w:val="22"/>
                 </w:rPr>
               </w:pPr>
-              <w:hyperlink w:anchor="_Toc10626371" w:history="1">
+              <w:hyperlink w:anchor="_Toc11048410" w:history="1">
                 <w:r>
                   <w:rPr>
                     <w:rStyle w:val="Hyperlink"/>
@@ -1145,7 +1119,7 @@
                   <w:szCs w:val="22"/>
                 </w:rPr>
               </w:pPr>
-              <w:hyperlink w:anchor="_Toc10626372" w:history="1">
+              <w:hyperlink w:anchor="_Toc11048411" w:history="1">
                 <w:r>
                   <w:rPr>
                     <w:rStyle w:val="Hyperlink"/>
@@ -1172,7 +1146,7 @@
                     <w:noProof/>
                     <w:webHidden/>
                   </w:rPr>
-                  <w:instrText xml:space="preserve"> PAGEREF _Toc10626372 \h </w:instrText>
+                  <w:instrText xml:space="preserve"> PAGEREF _Toc11048411 \h </w:instrText>
                 </w:r>
                 <w:r>
                   <w:rPr>
@@ -1212,7 +1186,7 @@
                   <w:szCs w:val="22"/>
                 </w:rPr>
               </w:pPr>
-              <w:hyperlink w:anchor="_Toc10626373" w:history="1">
+              <w:hyperlink w:anchor="_Toc11048412" w:history="1">
                 <w:r>
                   <w:rPr>
                     <w:rStyle w:val="Hyperlink"/>
@@ -1233,7 +1207,7 @@
                   <w:szCs w:val="22"/>
                 </w:rPr>
               </w:pPr>
-              <w:hyperlink w:anchor="_Toc10626374" w:history="1">
+              <w:hyperlink w:anchor="_Toc11048413" w:history="1">
                 <w:r>
                   <w:rPr>
                     <w:rStyle w:val="Hyperlink"/>
@@ -1260,7 +1234,7 @@
                     <w:noProof/>
                     <w:webHidden/>
                   </w:rPr>
-                  <w:instrText xml:space="preserve"> PAGEREF _Toc10626374 \h </w:instrText>
+                  <w:instrText xml:space="preserve"> PAGEREF _Toc11048413 \h </w:instrText>
                 </w:r>
                 <w:r>
                   <w:rPr>
@@ -1300,7 +1274,7 @@
                   <w:szCs w:val="22"/>
                 </w:rPr>
               </w:pPr>
-              <w:hyperlink w:anchor="_Toc10626375" w:history="1">
+              <w:hyperlink w:anchor="_Toc11048414" w:history="1">
                 <w:r>
                   <w:rPr>
                     <w:rStyle w:val="Hyperlink"/>
@@ -1319,7 +1293,7 @@
                   <w:szCs w:val="22"/>
                 </w:rPr>
               </w:pPr>
-              <w:hyperlink w:anchor="_Toc10626376" w:history="1">
+              <w:hyperlink w:anchor="_Toc11048415" w:history="1">
                 <w:r>
                   <w:rPr>
                     <w:rStyle w:val="Hyperlink"/>
@@ -1338,7 +1312,7 @@
                   <w:szCs w:val="22"/>
                 </w:rPr>
               </w:pPr>
-              <w:hyperlink w:anchor="_Toc10626377" w:history="1">
+              <w:hyperlink w:anchor="_Toc11048416" w:history="1">
                 <w:r>
                   <w:rPr>
                     <w:rStyle w:val="Hyperlink"/>
@@ -1359,7 +1333,7 @@
                   <w:szCs w:val="22"/>
                 </w:rPr>
               </w:pPr>
-              <w:hyperlink w:anchor="_Toc10626378" w:history="1">
+              <w:hyperlink w:anchor="_Toc11048417" w:history="1">
                 <w:r>
                   <w:rPr>
                     <w:rStyle w:val="Hyperlink"/>
@@ -1386,7 +1360,7 @@
                     <w:noProof/>
                     <w:webHidden/>
                   </w:rPr>
-                  <w:instrText xml:space="preserve"> PAGEREF _Toc10626378 \h </w:instrText>
+                  <w:instrText xml:space="preserve"> PAGEREF _Toc11048417 \h </w:instrText>
                 </w:r>
                 <w:r>
                   <w:rPr>
@@ -1426,7 +1400,7 @@
                   <w:szCs w:val="22"/>
                 </w:rPr>
               </w:pPr>
-              <w:hyperlink w:anchor="_Toc10626379" w:history="1">
+              <w:hyperlink w:anchor="_Toc11048418" w:history="1">
                 <w:r>
                   <w:rPr>
                     <w:rStyle w:val="Hyperlink"/>
@@ -1445,7 +1419,7 @@
                   <w:szCs w:val="22"/>
                 </w:rPr>
               </w:pPr>
-              <w:hyperlink w:anchor="_Toc10626380" w:history="1">
+              <w:hyperlink w:anchor="_Toc11048419" w:history="1">
                 <w:r>
                   <w:rPr>
                     <w:rStyle w:val="Hyperlink"/>
@@ -1466,7 +1440,7 @@
                   <w:szCs w:val="22"/>
                 </w:rPr>
               </w:pPr>
-              <w:hyperlink w:anchor="_Toc10626381" w:history="1">
+              <w:hyperlink w:anchor="_Toc11048420" w:history="1">
                 <w:r>
                   <w:rPr>
                     <w:rStyle w:val="Hyperlink"/>
@@ -1493,7 +1467,7 @@
                     <w:noProof/>
                     <w:webHidden/>
                   </w:rPr>
-                  <w:instrText xml:space="preserve"> PAGEREF _Toc10626381 \h </w:instrText>
+                  <w:instrText xml:space="preserve"> PAGEREF _Toc11048420 \h </w:instrText>
                 </w:r>
                 <w:r>
                   <w:rPr>
@@ -1533,7 +1507,7 @@
                   <w:szCs w:val="22"/>
                 </w:rPr>
               </w:pPr>
-              <w:hyperlink w:anchor="_Toc10626382" w:history="1">
+              <w:hyperlink w:anchor="_Toc11048421" w:history="1">
                 <w:r>
                   <w:rPr>
                     <w:rStyle w:val="Hyperlink"/>
@@ -1552,7 +1526,7 @@
                   <w:szCs w:val="22"/>
                 </w:rPr>
               </w:pPr>
-              <w:hyperlink w:anchor="_Toc10626383" w:history="1">
+              <w:hyperlink w:anchor="_Toc11048422" w:history="1">
                 <w:r>
                   <w:rPr>
                     <w:rStyle w:val="Hyperlink"/>
@@ -1571,7 +1545,7 @@
                   <w:szCs w:val="22"/>
                 </w:rPr>
               </w:pPr>
-              <w:hyperlink w:anchor="_Toc10626384" w:history="1">
+              <w:hyperlink w:anchor="_Toc11048423" w:history="1">
                 <w:r>
                   <w:rPr>
                     <w:rStyle w:val="Hyperlink"/>
@@ -1592,13 +1566,13 @@
                   <w:szCs w:val="22"/>
                 </w:rPr>
               </w:pPr>
-              <w:hyperlink w:anchor="_Toc10626385" w:history="1">
+              <w:hyperlink w:anchor="_Toc11048424" w:history="1">
                 <w:r>
                   <w:rPr>
                     <w:rStyle w:val="Hyperlink"/>
                     <w:noProof/>
                   </w:rPr>
-                  <w:t>Referências</w:t>
+                  <w:t>Data Analytics</w:t>
                 </w:r>
                 <w:r>
                   <w:rPr>
@@ -1619,7 +1593,7 @@
                     <w:noProof/>
                     <w:webHidden/>
                   </w:rPr>
-                  <w:instrText xml:space="preserve"> PAGEREF _Toc10626385 \h </w:instrText>
+                  <w:instrText xml:space="preserve"> PAGEREF _Toc11048424 \h </w:instrText>
                 </w:r>
                 <w:r>
                   <w:rPr>
@@ -1659,7 +1633,114 @@
                   <w:szCs w:val="22"/>
                 </w:rPr>
               </w:pPr>
-              <w:hyperlink w:anchor="_Toc10626386" w:history="1">
+              <w:hyperlink w:anchor="_Toc11048425" w:history="1">
+                <w:r>
+                  <w:rPr>
+                    <w:rStyle w:val="Hyperlink"/>
+                    <w:noProof/>
+                  </w:rPr>
+                  <w:t>Vantagens</w:t>
+                </w:r>
+              </w:hyperlink>
+            </w:p>
+            <w:p>
+              <w:pPr>
+                <w:pStyle w:val="Sumrio2"/>
+                <w:rPr>
+                  <w:noProof/>
+                  <w:color w:val="auto"/>
+                  <w:szCs w:val="22"/>
+                </w:rPr>
+              </w:pPr>
+              <w:hyperlink w:anchor="_Toc11048426" w:history="1">
+                <w:r>
+                  <w:rPr>
+                    <w:rStyle w:val="Hyperlink"/>
+                    <w:noProof/>
+                  </w:rPr>
+                  <w:t>Firebase</w:t>
+                </w:r>
+              </w:hyperlink>
+            </w:p>
+            <w:p>
+              <w:pPr>
+                <w:pStyle w:val="Sumrio1"/>
+                <w:rPr>
+                  <w:b w:val="0"/>
+                  <w:noProof/>
+                  <w:color w:val="auto"/>
+                  <w:sz w:val="22"/>
+                  <w:szCs w:val="22"/>
+                </w:rPr>
+              </w:pPr>
+              <w:hyperlink w:anchor="_Toc11048427" w:history="1">
+                <w:r>
+                  <w:rPr>
+                    <w:rStyle w:val="Hyperlink"/>
+                    <w:noProof/>
+                  </w:rPr>
+                  <w:t>Referências</w:t>
+                </w:r>
+                <w:r>
+                  <w:rPr>
+                    <w:noProof/>
+                    <w:webHidden/>
+                  </w:rPr>
+                  <w:tab/>
+                </w:r>
+                <w:r>
+                  <w:rPr>
+                    <w:noProof/>
+                    <w:webHidden/>
+                  </w:rPr>
+                  <w:fldChar w:fldCharType="begin"/>
+                </w:r>
+                <w:r>
+                  <w:rPr>
+                    <w:noProof/>
+                    <w:webHidden/>
+                  </w:rPr>
+                  <w:instrText xml:space="preserve"> PAGEREF _Toc11048427 \h </w:instrText>
+                </w:r>
+                <w:r>
+                  <w:rPr>
+                    <w:noProof/>
+                    <w:webHidden/>
+                  </w:rPr>
+                </w:r>
+                <w:r>
+                  <w:rPr>
+                    <w:noProof/>
+                    <w:webHidden/>
+                  </w:rPr>
+                  <w:fldChar w:fldCharType="separate"/>
+                </w:r>
+                <w:r>
+                  <w:rPr>
+                    <w:noProof/>
+                    <w:webHidden/>
+                  </w:rPr>
+                  <w:t>14</w:t>
+                </w:r>
+                <w:r>
+                  <w:rPr>
+                    <w:noProof/>
+                    <w:webHidden/>
+                  </w:rPr>
+                  <w:fldChar w:fldCharType="end"/>
+                </w:r>
+              </w:hyperlink>
+            </w:p>
+            <w:p>
+              <w:pPr>
+                <w:pStyle w:val="Sumrio2"/>
+                <w:rPr>
+                  <w:noProof/>
+                  <w:color w:val="auto"/>
+                  <w:szCs w:val="22"/>
+                </w:rPr>
+              </w:pPr>
+              <w:hyperlink w:anchor="_Toc11048428" w:history="1">
                 <w:r>
                   <w:rPr>
                     <w:rStyle w:val="Hyperlink"/>
@@ -1698,26 +1779,26 @@
       <w:pPr>
         <w:pStyle w:val="cabealho1"/>
       </w:pPr>
-      <w:bookmarkStart w:id="1" w:name="_Toc10626361"/>
+      <w:bookmarkStart w:id="0" w:name="_Toc11048400"/>
       <w:r>
         <w:lastRenderedPageBreak/>
         <w:t>Resumo</w:t>
       </w:r>
+      <w:bookmarkEnd w:id="0"/>
+      <w:r>
+        <w:t xml:space="preserve"> </w:t>
+      </w:r>
+    </w:p>
+    <w:p/>
+    <w:p>
+      <w:pPr>
+        <w:pStyle w:val="cabealho2"/>
+      </w:pPr>
+      <w:bookmarkStart w:id="1" w:name="_Toc11048401"/>
+      <w:r>
+        <w:t>Objetivos</w:t>
+      </w:r>
       <w:bookmarkEnd w:id="1"/>
-      <w:r>
-        <w:t xml:space="preserve"> </w:t>
-      </w:r>
-    </w:p>
-    <w:p/>
-    <w:p>
-      <w:pPr>
-        <w:pStyle w:val="cabealho2"/>
-      </w:pPr>
-      <w:bookmarkStart w:id="2" w:name="_Toc10626362"/>
-      <w:r>
-        <w:t>Objetivos</w:t>
-      </w:r>
-      <w:bookmarkEnd w:id="2"/>
     </w:p>
     <w:p>
       <w:r>
@@ -1729,58 +1810,50 @@
       <w:pPr>
         <w:pStyle w:val="cabealho1"/>
       </w:pPr>
-      <w:bookmarkStart w:id="3" w:name="_Toc10626363"/>
+      <w:bookmarkStart w:id="2" w:name="_Toc11048402"/>
       <w:r>
         <w:t xml:space="preserve">Descrição do </w:t>
       </w:r>
       <w:r>
         <w:t>projeto</w:t>
       </w:r>
-      <w:bookmarkEnd w:id="3"/>
+      <w:bookmarkEnd w:id="2"/>
     </w:p>
     <w:p>
       <w:pPr>
         <w:ind w:firstLine="720"/>
       </w:pPr>
       <w:r>
-        <w:t xml:space="preserve">O projeto é um pedido da clínica SP Medical </w:t>
-      </w:r>
-      <w:proofErr w:type="spellStart"/>
-      <w:r>
-        <w:t>Gro</w:t>
-      </w:r>
-      <w:r>
-        <w:t>up</w:t>
-      </w:r>
-      <w:proofErr w:type="spellEnd"/>
+        <w:t>O projeto é um pedido da clínica SP Medical Gro</w:t>
+      </w:r>
+      <w:r>
+        <w:t>up,</w:t>
+      </w:r>
+      <w:r>
+        <w:t xml:space="preserve"> que devido à alta demanda necessitou de uma base de dados para armazenar</w:t>
+      </w:r>
+      <w:r>
+        <w:t xml:space="preserve"> cada vez</w:t>
+      </w:r>
+      <w:r>
+        <w:t xml:space="preserve"> mais dados</w:t>
+      </w:r>
+      <w:r>
+        <w:t>.</w:t>
+      </w:r>
+      <w:r>
+        <w:t xml:space="preserve"> </w:t>
+      </w:r>
+      <w:r>
+        <w:t>D</w:t>
+      </w:r>
+      <w:r>
+        <w:t>essa forma</w:t>
+      </w:r>
       <w:r>
         <w:t>,</w:t>
       </w:r>
       <w:r>
-        <w:t xml:space="preserve"> que devido à alta demanda necessitou de uma base de dados para armazenar</w:t>
-      </w:r>
-      <w:r>
-        <w:t xml:space="preserve"> cada vez</w:t>
-      </w:r>
-      <w:r>
-        <w:t xml:space="preserve"> mais dados</w:t>
-      </w:r>
-      <w:r>
-        <w:t>.</w:t>
-      </w:r>
-      <w:r>
-        <w:t xml:space="preserve"> </w:t>
-      </w:r>
-      <w:r>
-        <w:t>D</w:t>
-      </w:r>
-      <w:r>
-        <w:t>essa forma</w:t>
-      </w:r>
-      <w:r>
-        <w:t>,</w:t>
-      </w:r>
-      <w:r>
         <w:t xml:space="preserve"> trabalha</w:t>
       </w:r>
       <w:r>
@@ -1808,74 +1881,74 @@
       <w:pPr>
         <w:pStyle w:val="cabealho1"/>
       </w:pPr>
-      <w:bookmarkStart w:id="4" w:name="_Toc10626364"/>
+      <w:bookmarkStart w:id="3" w:name="_Toc11048403"/>
       <w:r>
         <w:lastRenderedPageBreak/>
         <w:t>Modelagem de Software</w:t>
       </w:r>
+      <w:bookmarkEnd w:id="3"/>
+    </w:p>
+    <w:p>
+      <w:pPr>
+        <w:ind w:firstLine="720"/>
+      </w:pPr>
+      <w:r>
+        <w:t>A Modelagem de software faz parte do processo de desenvolvimento de softwares. Um item essencial e indispensável na construção de uma base de dados.</w:t>
+      </w:r>
+    </w:p>
+    <w:p>
+      <w:pPr>
+        <w:ind w:firstLine="720"/>
+      </w:pPr>
+      <w:r>
+        <w:t>Dentre suas vantagens se encontra</w:t>
+      </w:r>
+      <w:r>
+        <w:t xml:space="preserve">: </w:t>
+      </w:r>
+      <w:r>
+        <w:t>a fácil construção da base de dados</w:t>
+      </w:r>
+      <w:r>
+        <w:t>,</w:t>
+      </w:r>
+      <w:r>
+        <w:t xml:space="preserve"> por atuar como uma espécie de “guia”</w:t>
+      </w:r>
+      <w:r>
+        <w:t>;</w:t>
+      </w:r>
+      <w:r>
+        <w:t xml:space="preserve"> especificar detalhadamente todos os dados e como serão armazenados</w:t>
+      </w:r>
+      <w:r>
+        <w:t xml:space="preserve">; auxiliar na tomada de decisões </w:t>
+      </w:r>
+      <w:r>
+        <w:t>e por fim visualizar</w:t>
+      </w:r>
+      <w:r>
+        <w:t xml:space="preserve"> </w:t>
+      </w:r>
+      <w:r>
+        <w:t>o sistema</w:t>
+      </w:r>
+      <w:r>
+        <w:t xml:space="preserve"> como um todo.</w:t>
+      </w:r>
+      <w:r>
+        <w:t xml:space="preserve"> </w:t>
+      </w:r>
+    </w:p>
+    <w:p>
+      <w:pPr>
+        <w:pStyle w:val="cabealho2"/>
+      </w:pPr>
+      <w:bookmarkStart w:id="4" w:name="_Toc11048404"/>
+      <w:r>
+        <w:t>Modelo Conceitual</w:t>
+      </w:r>
       <w:bookmarkEnd w:id="4"/>
-    </w:p>
-    <w:p>
-      <w:pPr>
-        <w:ind w:firstLine="720"/>
-      </w:pPr>
-      <w:r>
-        <w:t>A Modelagem de software faz parte do processo de desenvolvimento de softwares. Um item essencial e indispensável na construção de uma base de dados.</w:t>
-      </w:r>
-    </w:p>
-    <w:p>
-      <w:pPr>
-        <w:ind w:firstLine="720"/>
-      </w:pPr>
-      <w:r>
-        <w:t>Dentre suas vantagens se encontra</w:t>
-      </w:r>
-      <w:r>
-        <w:t xml:space="preserve">: </w:t>
-      </w:r>
-      <w:r>
-        <w:t>a fácil construção da base de dados</w:t>
-      </w:r>
-      <w:r>
-        <w:t>,</w:t>
-      </w:r>
-      <w:r>
-        <w:t xml:space="preserve"> por atuar como uma espécie de “guia”</w:t>
-      </w:r>
-      <w:r>
-        <w:t>;</w:t>
-      </w:r>
-      <w:r>
-        <w:t xml:space="preserve"> especificar detalhadamente todos os dados e como serão armazenados</w:t>
-      </w:r>
-      <w:r>
-        <w:t xml:space="preserve">; auxiliar na tomada de decisões </w:t>
-      </w:r>
-      <w:r>
-        <w:t>e por fim visualizar</w:t>
-      </w:r>
-      <w:r>
-        <w:t xml:space="preserve"> </w:t>
-      </w:r>
-      <w:r>
-        <w:t>o sistema</w:t>
-      </w:r>
-      <w:r>
-        <w:t xml:space="preserve"> como um todo.</w:t>
-      </w:r>
-      <w:r>
-        <w:t xml:space="preserve"> </w:t>
-      </w:r>
-    </w:p>
-    <w:p>
-      <w:pPr>
-        <w:pStyle w:val="cabealho2"/>
-      </w:pPr>
-      <w:bookmarkStart w:id="5" w:name="_Toc10626365"/>
-      <w:r>
-        <w:t>Modelo Conceitual</w:t>
-      </w:r>
-      <w:bookmarkEnd w:id="5"/>
     </w:p>
     <w:p>
       <w:pPr>
@@ -1957,12 +2030,12 @@
       <w:pPr>
         <w:pStyle w:val="cabealho2"/>
       </w:pPr>
-      <w:bookmarkStart w:id="6" w:name="_Toc10626366"/>
+      <w:bookmarkStart w:id="5" w:name="_Toc11048405"/>
       <w:r>
         <w:lastRenderedPageBreak/>
         <w:t>Modelo Lógico</w:t>
       </w:r>
-      <w:bookmarkEnd w:id="6"/>
+      <w:bookmarkEnd w:id="5"/>
     </w:p>
     <w:p>
       <w:pPr>
@@ -2044,12 +2117,12 @@
       <w:pPr>
         <w:pStyle w:val="cabealho2"/>
       </w:pPr>
-      <w:bookmarkStart w:id="7" w:name="_Toc10626367"/>
+      <w:bookmarkStart w:id="6" w:name="_Toc11048406"/>
       <w:r>
         <w:lastRenderedPageBreak/>
         <w:t>Modelo Físico</w:t>
       </w:r>
-      <w:bookmarkEnd w:id="7"/>
+      <w:bookmarkEnd w:id="6"/>
     </w:p>
     <w:p>
       <w:pPr>
@@ -2117,25 +2190,12 @@
       <w:pPr>
         <w:pStyle w:val="cabealho2"/>
       </w:pPr>
-      <w:bookmarkStart w:id="8" w:name="_Toc10626368"/>
-      <w:proofErr w:type="spellStart"/>
+      <w:bookmarkStart w:id="7" w:name="_Toc11048407"/>
       <w:r>
         <w:lastRenderedPageBreak/>
-        <w:t>Trello</w:t>
-      </w:r>
-      <w:proofErr w:type="spellEnd"/>
-      <w:r>
-        <w:t xml:space="preserve"> (</w:t>
-      </w:r>
-      <w:proofErr w:type="spellStart"/>
-      <w:r>
-        <w:t>Kanban</w:t>
-      </w:r>
-      <w:proofErr w:type="spellEnd"/>
-      <w:r>
-        <w:t>)</w:t>
-      </w:r>
-      <w:bookmarkEnd w:id="8"/>
+        <w:t>Trello (Kanban)</w:t>
+      </w:r>
+      <w:bookmarkEnd w:id="7"/>
     </w:p>
     <w:p>
       <w:pPr>
@@ -2167,7 +2227,7 @@
           <w:noProof/>
         </w:rPr>
         <w:drawing>
-          <wp:inline distT="0" distB="0" distL="0" distR="0" wp14:anchorId="5973E77B" wp14:editId="4E844E6C">
+          <wp:inline distT="0" distB="0" distL="0" distR="0" wp14:anchorId="4CF29331" wp14:editId="110596FF">
             <wp:extent cx="5732145" cy="2734945"/>
             <wp:effectExtent l="0" t="0" r="1905" b="8255"/>
             <wp:docPr id="4" name="Imagem 4"/>
@@ -2219,15 +2279,7 @@
     <w:p/>
     <w:p>
       <w:r>
-        <w:t xml:space="preserve">Sprint 2 –  </w:t>
-      </w:r>
-      <w:proofErr w:type="spellStart"/>
-      <w:r>
-        <w:t>WebApi</w:t>
-      </w:r>
-      <w:proofErr w:type="spellEnd"/>
-      <w:r>
-        <w:t>:</w:t>
+        <w:t>Sprint 2 –  WebApi:</w:t>
       </w:r>
     </w:p>
     <w:p>
@@ -2236,7 +2288,7 @@
           <w:noProof/>
         </w:rPr>
         <w:drawing>
-          <wp:inline distT="0" distB="0" distL="0" distR="0" wp14:anchorId="44C15EEC" wp14:editId="49636DD5">
+          <wp:inline distT="0" distB="0" distL="0" distR="0" wp14:anchorId="1E7E6019" wp14:editId="7139600B">
             <wp:extent cx="5727700" cy="2546350"/>
             <wp:effectExtent l="0" t="0" r="6350" b="6350"/>
             <wp:docPr id="1" name="Imagem 1"/>
@@ -2294,12 +2346,12 @@
       <w:pPr>
         <w:pStyle w:val="cabealho2"/>
       </w:pPr>
-      <w:bookmarkStart w:id="9" w:name="_Toc10626369"/>
+      <w:bookmarkStart w:id="8" w:name="_Toc11048408"/>
       <w:r>
         <w:lastRenderedPageBreak/>
         <w:t>Cronograma</w:t>
       </w:r>
-      <w:bookmarkEnd w:id="9"/>
+      <w:bookmarkEnd w:id="8"/>
     </w:p>
     <w:p/>
     <w:p>
@@ -3737,7 +3789,6 @@
                 <w:szCs w:val="16"/>
               </w:rPr>
             </w:pPr>
-            <w:proofErr w:type="spellStart"/>
             <w:r>
               <w:rPr>
                 <w:rFonts w:ascii="Century Gothic" w:eastAsia="Times New Roman" w:hAnsi="Century Gothic" w:cs="Calibri"/>
@@ -3749,7 +3800,6 @@
               </w:rPr>
               <w:t>Ddl</w:t>
             </w:r>
-            <w:proofErr w:type="spellEnd"/>
           </w:p>
         </w:tc>
         <w:tc>
@@ -4017,7 +4067,6 @@
                 <w:szCs w:val="16"/>
               </w:rPr>
             </w:pPr>
-            <w:proofErr w:type="spellStart"/>
             <w:r>
               <w:rPr>
                 <w:rFonts w:ascii="Century Gothic" w:eastAsia="Times New Roman" w:hAnsi="Century Gothic" w:cs="Calibri"/>
@@ -4029,7 +4078,6 @@
               </w:rPr>
               <w:t>Dml</w:t>
             </w:r>
-            <w:proofErr w:type="spellEnd"/>
           </w:p>
         </w:tc>
         <w:tc>
@@ -4297,7 +4345,6 @@
                 <w:szCs w:val="16"/>
               </w:rPr>
             </w:pPr>
-            <w:proofErr w:type="spellStart"/>
             <w:r>
               <w:rPr>
                 <w:rFonts w:ascii="Century Gothic" w:eastAsia="Times New Roman" w:hAnsi="Century Gothic" w:cs="Calibri"/>
@@ -4309,7 +4356,6 @@
               </w:rPr>
               <w:t>Dql</w:t>
             </w:r>
-            <w:proofErr w:type="spellEnd"/>
           </w:p>
         </w:tc>
         <w:tc>
@@ -4577,7 +4623,6 @@
                 <w:szCs w:val="16"/>
               </w:rPr>
             </w:pPr>
-            <w:proofErr w:type="spellStart"/>
             <w:r>
               <w:rPr>
                 <w:rFonts w:ascii="Century Gothic" w:eastAsia="Times New Roman" w:hAnsi="Century Gothic" w:cs="Calibri"/>
@@ -4587,33 +4632,8 @@
                 <w:sz w:val="16"/>
                 <w:szCs w:val="16"/>
               </w:rPr>
-              <w:t>Import</w:t>
-            </w:r>
-            <w:proofErr w:type="spellEnd"/>
-            <w:r>
-              <w:rPr>
-                <w:rFonts w:ascii="Century Gothic" w:eastAsia="Times New Roman" w:hAnsi="Century Gothic" w:cs="Calibri"/>
-                <w:b/>
-                <w:bCs/>
-                <w:color w:val="4C483D"/>
-                <w:sz w:val="16"/>
-                <w:szCs w:val="16"/>
-              </w:rPr>
-              <w:t>/</w:t>
-            </w:r>
-            <w:proofErr w:type="spellStart"/>
-            <w:r>
-              <w:rPr>
-                <w:rFonts w:ascii="Century Gothic" w:eastAsia="Times New Roman" w:hAnsi="Century Gothic" w:cs="Calibri"/>
-                <w:b/>
-                <w:bCs/>
-                <w:color w:val="4C483D"/>
-                <w:sz w:val="16"/>
-                <w:szCs w:val="16"/>
-              </w:rPr>
-              <w:t>Export</w:t>
-            </w:r>
-            <w:proofErr w:type="spellEnd"/>
+              <w:t>Import/Export</w:t>
+            </w:r>
           </w:p>
         </w:tc>
         <w:tc>
@@ -5133,15 +5153,7 @@
     <w:p/>
     <w:p>
       <w:r>
-        <w:t xml:space="preserve">Sprint 2 – </w:t>
-      </w:r>
-      <w:proofErr w:type="spellStart"/>
-      <w:r>
-        <w:t>WebApi</w:t>
-      </w:r>
-      <w:proofErr w:type="spellEnd"/>
-      <w:r>
-        <w:t>:</w:t>
+        <w:t>Sprint 2 – WebApi:</w:t>
       </w:r>
     </w:p>
     <w:tbl>
@@ -5522,21 +5534,8 @@
                 <w:sz w:val="16"/>
                 <w:szCs w:val="16"/>
               </w:rPr>
-              <w:t xml:space="preserve">Planejamento/ Configurações </w:t>
-            </w:r>
-            <w:proofErr w:type="spellStart"/>
-            <w:r>
-              <w:rPr>
-                <w:rFonts w:ascii="Century Gothic" w:eastAsia="Times New Roman" w:hAnsi="Century Gothic" w:cs="Calibri"/>
-                <w:b/>
-                <w:bCs/>
-                <w:color w:val="4C483D"/>
-                <w:sz w:val="16"/>
-                <w:szCs w:val="16"/>
-              </w:rPr>
-              <w:t>Inicais</w:t>
-            </w:r>
-            <w:proofErr w:type="spellEnd"/>
+              <w:t>Planejamento/ Configurações Inicais</w:t>
+            </w:r>
           </w:p>
         </w:tc>
         <w:tc>
@@ -5882,7 +5881,6 @@
                 <w:szCs w:val="16"/>
               </w:rPr>
             </w:pPr>
-            <w:proofErr w:type="spellStart"/>
             <w:r>
               <w:rPr>
                 <w:rFonts w:ascii="Century Gothic" w:eastAsia="Times New Roman" w:hAnsi="Century Gothic" w:cs="Calibri"/>
@@ -5894,7 +5892,6 @@
               </w:rPr>
               <w:t>EndPoints</w:t>
             </w:r>
-            <w:proofErr w:type="spellEnd"/>
           </w:p>
         </w:tc>
         <w:tc>
@@ -7645,38 +7642,36 @@
       <w:pPr>
         <w:pStyle w:val="cabealho1"/>
       </w:pPr>
-      <w:bookmarkStart w:id="10" w:name="_Toc10626370"/>
+      <w:bookmarkStart w:id="9" w:name="_Toc11048409"/>
       <w:r>
         <w:lastRenderedPageBreak/>
         <w:t>Funcionalidades</w:t>
       </w:r>
+      <w:bookmarkEnd w:id="9"/>
+    </w:p>
+    <w:p>
+      <w:r>
+        <w:tab/>
+      </w:r>
+      <w:r>
+        <w:t>Detalha todas as funções do sistema, suas permissões e ações</w:t>
+      </w:r>
+      <w:r>
+        <w:t xml:space="preserve"> esperadas</w:t>
+      </w:r>
+      <w:r>
+        <w:t>.</w:t>
+      </w:r>
+    </w:p>
+    <w:p>
+      <w:pPr>
+        <w:pStyle w:val="cabealho2"/>
+      </w:pPr>
+      <w:bookmarkStart w:id="10" w:name="_Toc11048410"/>
+      <w:r>
+        <w:t>Endpoints</w:t>
+      </w:r>
       <w:bookmarkEnd w:id="10"/>
-    </w:p>
-    <w:p>
-      <w:r>
-        <w:tab/>
-      </w:r>
-      <w:r>
-        <w:t>Detalha todas as funções do sistema, suas permissões e ações</w:t>
-      </w:r>
-      <w:r>
-        <w:t xml:space="preserve"> esperadas</w:t>
-      </w:r>
-      <w:r>
-        <w:t>.</w:t>
-      </w:r>
-    </w:p>
-    <w:p>
-      <w:pPr>
-        <w:pStyle w:val="cabealho2"/>
-      </w:pPr>
-      <w:bookmarkStart w:id="11" w:name="_Toc10626371"/>
-      <w:proofErr w:type="spellStart"/>
-      <w:r>
-        <w:t>Endpoints</w:t>
-      </w:r>
-      <w:bookmarkEnd w:id="11"/>
-      <w:proofErr w:type="spellEnd"/>
     </w:p>
     <w:p>
       <w:pPr>
@@ -7690,7 +7685,6 @@
           <w:color w:val="000000" w:themeColor="text1"/>
         </w:rPr>
       </w:pPr>
-      <w:proofErr w:type="spellStart"/>
       <w:r>
         <w:rPr>
           <w:b/>
@@ -7698,7 +7692,6 @@
         </w:rPr>
         <w:t>Login</w:t>
       </w:r>
-      <w:proofErr w:type="spellEnd"/>
     </w:p>
     <w:p>
       <w:pPr>
@@ -7711,21 +7704,7 @@
         <w:rPr>
           <w:color w:val="000000" w:themeColor="text1"/>
         </w:rPr>
-        <w:t xml:space="preserve">Neste </w:t>
-      </w:r>
-      <w:proofErr w:type="spellStart"/>
-      <w:r>
-        <w:rPr>
-          <w:color w:val="000000" w:themeColor="text1"/>
-        </w:rPr>
-        <w:t>endpoint</w:t>
-      </w:r>
-      <w:proofErr w:type="spellEnd"/>
-      <w:r>
-        <w:rPr>
-          <w:color w:val="000000" w:themeColor="text1"/>
-        </w:rPr>
-        <w:t xml:space="preserve"> será feito a autenticação do usuário para acessar o sistema e suas devidas permissões para certas funcionalidades.</w:t>
+        <w:t>Neste endpoint será feito a autenticação do usuário para acessar o sistema e suas devidas permissões para certas funcionalidades.</w:t>
       </w:r>
     </w:p>
     <w:p>
@@ -8297,12 +8276,12 @@
       <w:r>
         <w:br w:type="page"/>
       </w:r>
-      <w:bookmarkStart w:id="12" w:name="_Toc10626372"/>
+      <w:bookmarkStart w:id="11" w:name="_Toc11048411"/>
       <w:r>
         <w:lastRenderedPageBreak/>
         <w:t>Passo a passo</w:t>
       </w:r>
-      <w:bookmarkEnd w:id="12"/>
+      <w:bookmarkEnd w:id="11"/>
     </w:p>
     <w:p>
       <w:r>
@@ -8321,21 +8300,14 @@
         <w:pStyle w:val="cabealho2"/>
         <w:spacing w:before="240"/>
       </w:pPr>
-      <w:bookmarkStart w:id="13" w:name="_Toc10626373"/>
-      <w:proofErr w:type="spellStart"/>
+      <w:bookmarkStart w:id="12" w:name="_Toc11048412"/>
       <w:r>
         <w:t>Database</w:t>
       </w:r>
-      <w:proofErr w:type="spellEnd"/>
-      <w:r>
-        <w:t xml:space="preserve"> </w:t>
-      </w:r>
-      <w:proofErr w:type="spellStart"/>
-      <w:r>
-        <w:t>First</w:t>
-      </w:r>
-      <w:bookmarkEnd w:id="13"/>
-      <w:proofErr w:type="spellEnd"/>
+      <w:r>
+        <w:t xml:space="preserve"> First</w:t>
+      </w:r>
+      <w:bookmarkEnd w:id="12"/>
     </w:p>
     <w:p/>
     <w:p>
@@ -8511,21 +8483,7 @@
         <w:rPr>
           <w:b/>
         </w:rPr>
-        <w:t>rojeto (Back-</w:t>
-      </w:r>
-      <w:proofErr w:type="spellStart"/>
-      <w:r>
-        <w:rPr>
-          <w:b/>
-        </w:rPr>
-        <w:t>end</w:t>
-      </w:r>
-      <w:proofErr w:type="spellEnd"/>
-      <w:r>
-        <w:rPr>
-          <w:b/>
-        </w:rPr>
-        <w:t>)</w:t>
+        <w:t>rojeto (Back-end)</w:t>
       </w:r>
     </w:p>
     <w:p>
@@ -8565,21 +8523,11 @@
       <w:r>
         <w:t xml:space="preserve">Selecionar o projeto </w:t>
       </w:r>
-      <w:proofErr w:type="spellStart"/>
-      <w:proofErr w:type="gramStart"/>
       <w:r>
         <w:rPr>
           <w:b/>
         </w:rPr>
-        <w:t>Senai.SpMedicalGroup.WebApi</w:t>
-      </w:r>
-      <w:proofErr w:type="spellEnd"/>
-      <w:proofErr w:type="gramEnd"/>
-      <w:r>
-        <w:rPr>
-          <w:b/>
-        </w:rPr>
-        <w:t>.</w:t>
+        <w:t>Senai.SpMedicalGroup.WebApi.</w:t>
       </w:r>
     </w:p>
     <w:p>
@@ -8608,21 +8556,7 @@
         <w:rPr>
           <w:b/>
         </w:rPr>
-        <w:t xml:space="preserve"> Gerenciador de Pacotes </w:t>
-      </w:r>
-      <w:proofErr w:type="spellStart"/>
-      <w:r>
-        <w:rPr>
-          <w:b/>
-        </w:rPr>
-        <w:t>NuGet</w:t>
-      </w:r>
-      <w:proofErr w:type="spellEnd"/>
-      <w:r>
-        <w:rPr>
-          <w:b/>
-        </w:rPr>
-        <w:t xml:space="preserve"> &gt; Console do Gerenciador de Pacotes</w:t>
+        <w:t xml:space="preserve"> Gerenciador de Pacotes NuGet &gt; Console do Gerenciador de Pacotes</w:t>
       </w:r>
     </w:p>
     <w:p>
@@ -8663,112 +8597,15 @@
         </w:numPr>
         <w:spacing w:before="100" w:beforeAutospacing="1" w:after="120"/>
       </w:pPr>
-      <w:proofErr w:type="spellStart"/>
-      <w:r>
-        <w:t>Scaffold-DbContext</w:t>
-      </w:r>
-      <w:proofErr w:type="spellEnd"/>
-      <w:r>
-        <w:t xml:space="preserve"> "Data </w:t>
-      </w:r>
-      <w:proofErr w:type="spellStart"/>
-      <w:r>
-        <w:t>Source</w:t>
-      </w:r>
-      <w:proofErr w:type="spellEnd"/>
-      <w:r>
-        <w:t>=.\</w:t>
-      </w:r>
-      <w:proofErr w:type="spellStart"/>
-      <w:proofErr w:type="gramStart"/>
-      <w:r>
-        <w:t>SqlExpress;Initial</w:t>
-      </w:r>
-      <w:proofErr w:type="spellEnd"/>
-      <w:proofErr w:type="gramEnd"/>
-      <w:r>
-        <w:t xml:space="preserve"> </w:t>
-      </w:r>
-      <w:proofErr w:type="spellStart"/>
-      <w:r>
-        <w:t>Catalog</w:t>
-      </w:r>
-      <w:proofErr w:type="spellEnd"/>
-      <w:r>
-        <w:t>=</w:t>
-      </w:r>
-      <w:proofErr w:type="spellStart"/>
+      <w:r>
+        <w:t>Scaffold-DbContext "Data Source=.\SqlExpress;Initial Catalog=</w:t>
+      </w:r>
       <w:r>
         <w:t>SPMEDGROUP</w:t>
       </w:r>
       <w:r>
-        <w:t>;User</w:t>
-      </w:r>
-      <w:proofErr w:type="spellEnd"/>
-      <w:r>
-        <w:t xml:space="preserve"> Id=</w:t>
-      </w:r>
-      <w:proofErr w:type="spellStart"/>
-      <w:r>
-        <w:t>sa;pwd</w:t>
-      </w:r>
-      <w:proofErr w:type="spellEnd"/>
-      <w:r>
-        <w:t xml:space="preserve">=132" </w:t>
-      </w:r>
-      <w:proofErr w:type="spellStart"/>
-      <w:r>
-        <w:t>Microsoft.EntityFrameworkCore.SqlServer</w:t>
-      </w:r>
-      <w:proofErr w:type="spellEnd"/>
-      <w:r>
-        <w:t xml:space="preserve"> -</w:t>
-      </w:r>
-      <w:proofErr w:type="spellStart"/>
-      <w:r>
-        <w:t>OutputDir</w:t>
-      </w:r>
-      <w:proofErr w:type="spellEnd"/>
-      <w:r>
-        <w:t xml:space="preserve"> </w:t>
-      </w:r>
-      <w:proofErr w:type="spellStart"/>
-      <w:r>
-        <w:t>Domains</w:t>
-      </w:r>
-      <w:proofErr w:type="spellEnd"/>
-      <w:r>
-        <w:t xml:space="preserve"> -</w:t>
-      </w:r>
-      <w:proofErr w:type="spellStart"/>
-      <w:r>
-        <w:t>ContextDir</w:t>
-      </w:r>
-      <w:proofErr w:type="spellEnd"/>
-      <w:r>
-        <w:t xml:space="preserve"> </w:t>
-      </w:r>
-      <w:proofErr w:type="spellStart"/>
-      <w:r>
-        <w:t>Contexts</w:t>
-      </w:r>
-      <w:proofErr w:type="spellEnd"/>
-      <w:r>
-        <w:t xml:space="preserve"> -</w:t>
-      </w:r>
-      <w:proofErr w:type="spellStart"/>
-      <w:r>
-        <w:t>Context</w:t>
-      </w:r>
-      <w:proofErr w:type="spellEnd"/>
-      <w:r>
-        <w:t xml:space="preserve"> </w:t>
-      </w:r>
-      <w:proofErr w:type="spellStart"/>
-      <w:r>
-        <w:t>SpmedgroupContext</w:t>
-      </w:r>
-      <w:proofErr w:type="spellEnd"/>
+        <w:t>;User Id=sa;pwd=132" Microsoft.EntityFrameworkCore.SqlServer -OutputDir Domains -ContextDir Contexts -Context SpmedgroupContext</w:t>
+      </w:r>
     </w:p>
     <w:p>
       <w:pPr>
@@ -8789,15 +8626,7 @@
         <w:t xml:space="preserve">Observação: </w:t>
       </w:r>
       <w:r>
-        <w:t xml:space="preserve">O </w:t>
-      </w:r>
-      <w:proofErr w:type="spellStart"/>
-      <w:r>
-        <w:t>user</w:t>
-      </w:r>
-      <w:proofErr w:type="spellEnd"/>
-      <w:r>
-        <w:t xml:space="preserve"> e a senha deve ser </w:t>
+        <w:t xml:space="preserve">O user e a senha deve ser </w:t>
       </w:r>
       <w:r>
         <w:t>a mesma utilizada para</w:t>
@@ -8842,15 +8671,7 @@
         <w:t>no</w:t>
       </w:r>
       <w:r>
-        <w:t xml:space="preserve"> </w:t>
-      </w:r>
-      <w:proofErr w:type="spellStart"/>
-      <w:r>
-        <w:t>Postman</w:t>
-      </w:r>
-      <w:proofErr w:type="spellEnd"/>
-      <w:r>
-        <w:t xml:space="preserve"> (para testar funcionalidades)</w:t>
+        <w:t xml:space="preserve"> Postman (para testar funcionalidades)</w:t>
       </w:r>
       <w:r>
         <w:t xml:space="preserve">: </w:t>
@@ -8876,40 +8697,14 @@
         </w:rPr>
       </w:pPr>
       <w:r>
-        <w:t xml:space="preserve">Botão </w:t>
-      </w:r>
-      <w:proofErr w:type="spellStart"/>
-      <w:r>
-        <w:t>Import</w:t>
-      </w:r>
-      <w:proofErr w:type="spellEnd"/>
-      <w:r>
-        <w:t xml:space="preserve"> &gt; </w:t>
-      </w:r>
-      <w:proofErr w:type="spellStart"/>
-      <w:r>
-        <w:t>Choose</w:t>
-      </w:r>
-      <w:proofErr w:type="spellEnd"/>
-      <w:r>
-        <w:t xml:space="preserve"> Files </w:t>
-      </w:r>
-      <w:proofErr w:type="gramStart"/>
-      <w:r>
-        <w:t>&gt; Escolher</w:t>
-      </w:r>
-      <w:proofErr w:type="gramEnd"/>
-      <w:r>
-        <w:t xml:space="preserve"> arquivo </w:t>
-      </w:r>
-      <w:proofErr w:type="spellStart"/>
+        <w:t xml:space="preserve">Botão Import &gt; Choose Files &gt; Escolher arquivo </w:t>
+      </w:r>
       <w:r>
         <w:rPr>
           <w:b/>
         </w:rPr>
         <w:t>SPMEDICALGROUP.postman_collection</w:t>
       </w:r>
-      <w:proofErr w:type="spellEnd"/>
     </w:p>
     <w:p>
       <w:pPr>
@@ -8936,7 +8731,7 @@
           <w:noProof/>
         </w:rPr>
         <w:drawing>
-          <wp:inline distT="0" distB="0" distL="0" distR="0" wp14:anchorId="06796604" wp14:editId="7A4B4E90">
+          <wp:inline distT="0" distB="0" distL="0" distR="0" wp14:anchorId="41267258" wp14:editId="7AFD669E">
             <wp:extent cx="1422400" cy="1422400"/>
             <wp:effectExtent l="0" t="0" r="6350" b="6350"/>
             <wp:docPr id="2" name="Imagem 2"/>
@@ -9057,31 +8852,12 @@
       <w:pPr>
         <w:pStyle w:val="cabealho1"/>
       </w:pPr>
-      <w:bookmarkStart w:id="14" w:name="_Toc10626374"/>
+      <w:bookmarkStart w:id="13" w:name="_Toc11048413"/>
       <w:r>
         <w:lastRenderedPageBreak/>
-        <w:t xml:space="preserve">UI/UX – </w:t>
-      </w:r>
-      <w:proofErr w:type="spellStart"/>
-      <w:r>
-        <w:t>User</w:t>
-      </w:r>
-      <w:proofErr w:type="spellEnd"/>
-      <w:r>
-        <w:t xml:space="preserve"> Interface, </w:t>
-      </w:r>
-      <w:proofErr w:type="spellStart"/>
-      <w:r>
-        <w:t>User</w:t>
-      </w:r>
-      <w:proofErr w:type="spellEnd"/>
-      <w:r>
-        <w:t xml:space="preserve"> </w:t>
-      </w:r>
-      <w:r>
-        <w:t>Experience</w:t>
-      </w:r>
-      <w:bookmarkEnd w:id="14"/>
+        <w:t>UI/UX – User Interface, User Experience</w:t>
+      </w:r>
+      <w:bookmarkEnd w:id="13"/>
     </w:p>
     <w:p>
       <w:pPr>
@@ -9096,11 +8872,11 @@
       <w:pPr>
         <w:pStyle w:val="cabealho2"/>
       </w:pPr>
-      <w:bookmarkStart w:id="15" w:name="_Toc10626375"/>
+      <w:bookmarkStart w:id="14" w:name="_Toc11048414"/>
       <w:r>
         <w:t>Objetivos</w:t>
       </w:r>
-      <w:bookmarkEnd w:id="15"/>
+      <w:bookmarkEnd w:id="14"/>
     </w:p>
     <w:p>
       <w:pPr>
@@ -9118,11 +8894,11 @@
       <w:pPr>
         <w:pStyle w:val="cabealho2"/>
       </w:pPr>
-      <w:bookmarkStart w:id="16" w:name="_Toc10626376"/>
+      <w:bookmarkStart w:id="15" w:name="_Toc11048415"/>
       <w:r>
         <w:t>Mobile e Web</w:t>
       </w:r>
-      <w:bookmarkEnd w:id="16"/>
+      <w:bookmarkEnd w:id="15"/>
     </w:p>
     <w:p>
       <w:pPr>
@@ -9149,7 +8925,7 @@
           <w:noProof/>
         </w:rPr>
         <w:drawing>
-          <wp:inline distT="0" distB="0" distL="0" distR="0" wp14:anchorId="3611E379" wp14:editId="675067DB">
+          <wp:inline distT="0" distB="0" distL="0" distR="0" wp14:anchorId="6656B4A1" wp14:editId="275C80CC">
             <wp:extent cx="1531620" cy="480060"/>
             <wp:effectExtent l="0" t="0" r="0" b="0"/>
             <wp:docPr id="3" name="Imagem 3"/>
@@ -9202,11 +8978,11 @@
       <w:pPr>
         <w:pStyle w:val="cabealho2"/>
       </w:pPr>
-      <w:bookmarkStart w:id="17" w:name="_Toc10626377"/>
+      <w:bookmarkStart w:id="16" w:name="_Toc11048416"/>
       <w:r>
         <w:t>Testes</w:t>
       </w:r>
-      <w:bookmarkEnd w:id="17"/>
+      <w:bookmarkEnd w:id="16"/>
     </w:p>
     <w:p>
       <w:pPr>
@@ -9238,75 +9014,59 @@
           <w:u w:val="single"/>
         </w:rPr>
       </w:pPr>
-      <w:bookmarkStart w:id="18" w:name="_Toc10626378"/>
+      <w:bookmarkStart w:id="17" w:name="_Toc11048417"/>
       <w:r>
         <w:lastRenderedPageBreak/>
-        <w:t>Front-</w:t>
-      </w:r>
-      <w:proofErr w:type="spellStart"/>
-      <w:r>
-        <w:t>end</w:t>
+        <w:t>Front-end</w:t>
+      </w:r>
+      <w:bookmarkEnd w:id="17"/>
+    </w:p>
+    <w:p>
+      <w:r>
+        <w:tab/>
+      </w:r>
+      <w:r>
+        <w:t>Responsável pela aplicação web, transformando o design da Sprint anterior em telas dinâmicas</w:t>
+      </w:r>
+      <w:r>
+        <w:t>.</w:t>
+      </w:r>
+    </w:p>
+    <w:p>
+      <w:pPr>
+        <w:pStyle w:val="cabealho2"/>
+        <w:jc w:val="both"/>
+      </w:pPr>
+      <w:bookmarkStart w:id="18" w:name="_Toc11048418"/>
+      <w:r>
+        <w:t>React</w:t>
       </w:r>
       <w:bookmarkEnd w:id="18"/>
-      <w:proofErr w:type="spellEnd"/>
-    </w:p>
-    <w:p>
+    </w:p>
+    <w:p>
+      <w:pPr>
+        <w:jc w:val="both"/>
+      </w:pPr>
       <w:r>
         <w:tab/>
-      </w:r>
-      <w:r>
-        <w:t>Responsável pela aplicação web, transformando o design da Sprint anterior em telas dinâmicas</w:t>
+        <w:t>A biblioteca javascript React possibilita a reutilização de componentes, facilidades na criação de UI, rápido desenvolvimento (</w:t>
+      </w:r>
+      <w:r>
+        <w:t>por ser fácil de se aprender</w:t>
+      </w:r>
+      <w:r>
+        <w:t>) e está em alta no mercado, pontos que o credencia para este projeto.</w:t>
       </w:r>
     </w:p>
     <w:p>
       <w:pPr>
         <w:pStyle w:val="cabealho2"/>
       </w:pPr>
-      <w:bookmarkStart w:id="19" w:name="_Toc10626379"/>
-      <w:proofErr w:type="spellStart"/>
-      <w:r>
-        <w:t>React</w:t>
+      <w:bookmarkStart w:id="19" w:name="_Toc11048419"/>
+      <w:r>
+        <w:t>Comandos</w:t>
       </w:r>
       <w:bookmarkEnd w:id="19"/>
-      <w:proofErr w:type="spellEnd"/>
-    </w:p>
-    <w:p>
-      <w:r>
-        <w:tab/>
-        <w:t xml:space="preserve">A biblioteca </w:t>
-      </w:r>
-      <w:proofErr w:type="spellStart"/>
-      <w:r>
-        <w:t>javascript</w:t>
-      </w:r>
-      <w:proofErr w:type="spellEnd"/>
-      <w:r>
-        <w:t xml:space="preserve"> </w:t>
-      </w:r>
-      <w:proofErr w:type="spellStart"/>
-      <w:r>
-        <w:t>React</w:t>
-      </w:r>
-      <w:proofErr w:type="spellEnd"/>
-      <w:r>
-        <w:t xml:space="preserve"> possibilita a reutilização de componentes, facilidades na criação de UI, rápido desenvolvimento (</w:t>
-      </w:r>
-      <w:r>
-        <w:t>por ser fácil de se aprender</w:t>
-      </w:r>
-      <w:r>
-        <w:t>) e está em alta no mercado, pontos que o credencia para este projeto.</w:t>
-      </w:r>
-    </w:p>
-    <w:p>
-      <w:pPr>
-        <w:pStyle w:val="cabealho2"/>
-      </w:pPr>
-      <w:bookmarkStart w:id="20" w:name="_Toc10626380"/>
-      <w:r>
-        <w:t>Comandos</w:t>
-      </w:r>
-      <w:bookmarkEnd w:id="20"/>
     </w:p>
     <w:p>
       <w:pPr>
@@ -9337,15 +9097,8 @@
         <w:spacing w:after="240" w:line="240" w:lineRule="auto"/>
         <w:ind w:firstLine="720"/>
       </w:pPr>
-      <w:proofErr w:type="spellStart"/>
-      <w:proofErr w:type="gramStart"/>
-      <w:r>
-        <w:t>npm</w:t>
-      </w:r>
-      <w:proofErr w:type="spellEnd"/>
-      <w:proofErr w:type="gramEnd"/>
-      <w:r>
-        <w:t xml:space="preserve"> start</w:t>
+      <w:r>
+        <w:t>npm start</w:t>
       </w:r>
     </w:p>
     <w:p>
@@ -9375,118 +9128,28 @@
       <w:r>
         <w:tab/>
       </w:r>
-      <w:proofErr w:type="spellStart"/>
-      <w:proofErr w:type="gramStart"/>
-      <w:r>
-        <w:t>npm</w:t>
-      </w:r>
-      <w:proofErr w:type="spellEnd"/>
-      <w:proofErr w:type="gramEnd"/>
-      <w:r>
-        <w:t xml:space="preserve"> i</w:t>
+      <w:r>
+        <w:t>npm i</w:t>
       </w:r>
     </w:p>
     <w:p>
       <w:pPr>
         <w:ind w:firstLine="720"/>
       </w:pPr>
-      <w:proofErr w:type="spellStart"/>
-      <w:proofErr w:type="gramStart"/>
-      <w:r>
-        <w:t>npm</w:t>
-      </w:r>
-      <w:proofErr w:type="spellEnd"/>
-      <w:proofErr w:type="gramEnd"/>
-      <w:r>
-        <w:t xml:space="preserve"> </w:t>
-      </w:r>
-      <w:proofErr w:type="spellStart"/>
-      <w:r>
-        <w:t>install</w:t>
-      </w:r>
-      <w:proofErr w:type="spellEnd"/>
-      <w:r>
-        <w:t xml:space="preserve"> </w:t>
-      </w:r>
-      <w:proofErr w:type="spellStart"/>
-      <w:r>
-        <w:t>axios</w:t>
-      </w:r>
-      <w:proofErr w:type="spellEnd"/>
+      <w:r>
+        <w:t>npm install axios</w:t>
+      </w:r>
     </w:p>
     <w:p>
       <w:r>
         <w:tab/>
-      </w:r>
-      <w:proofErr w:type="spellStart"/>
-      <w:proofErr w:type="gramStart"/>
-      <w:r>
-        <w:t>npm</w:t>
-      </w:r>
-      <w:proofErr w:type="spellEnd"/>
-      <w:proofErr w:type="gramEnd"/>
-      <w:r>
-        <w:t xml:space="preserve"> </w:t>
-      </w:r>
-      <w:proofErr w:type="spellStart"/>
-      <w:r>
-        <w:t>install</w:t>
-      </w:r>
-      <w:proofErr w:type="spellEnd"/>
-      <w:r>
-        <w:t xml:space="preserve"> </w:t>
-      </w:r>
-      <w:proofErr w:type="spellStart"/>
-      <w:r>
-        <w:t>react-bootstrap</w:t>
-      </w:r>
-      <w:proofErr w:type="spellEnd"/>
-      <w:r>
-        <w:t xml:space="preserve"> </w:t>
-      </w:r>
-      <w:proofErr w:type="spellStart"/>
-      <w:r>
-        <w:t>bootstrap</w:t>
-      </w:r>
-      <w:proofErr w:type="spellEnd"/>
+        <w:t>npm install react-bootstrap bootstrap</w:t>
+      </w:r>
     </w:p>
     <w:p>
       <w:r>
         <w:tab/>
-      </w:r>
-      <w:proofErr w:type="spellStart"/>
-      <w:proofErr w:type="gramStart"/>
-      <w:r>
-        <w:t>npm</w:t>
-      </w:r>
-      <w:proofErr w:type="spellEnd"/>
-      <w:proofErr w:type="gramEnd"/>
-      <w:r>
-        <w:t xml:space="preserve"> </w:t>
-      </w:r>
-      <w:proofErr w:type="spellStart"/>
-      <w:r>
-        <w:t>install</w:t>
-      </w:r>
-      <w:proofErr w:type="spellEnd"/>
-      <w:r>
-        <w:t xml:space="preserve"> </w:t>
-      </w:r>
-      <w:proofErr w:type="spellStart"/>
-      <w:r>
-        <w:t>react</w:t>
-      </w:r>
-      <w:proofErr w:type="spellEnd"/>
-      <w:r>
-        <w:t>-</w:t>
-      </w:r>
-      <w:proofErr w:type="spellStart"/>
-      <w:r>
-        <w:t>router</w:t>
-      </w:r>
-      <w:proofErr w:type="spellEnd"/>
-      <w:r>
-        <w:t>-dom</w:t>
+        <w:t>npm install react-router-dom</w:t>
       </w:r>
     </w:p>
     <w:p/>
@@ -9498,159 +9161,90 @@
     <w:p>
       <w:pPr>
         <w:pStyle w:val="cabealho1"/>
+        <w:jc w:val="both"/>
         <w:rPr>
           <w:u w:val="single"/>
         </w:rPr>
       </w:pPr>
-      <w:bookmarkStart w:id="21" w:name="_Toc10626381"/>
+      <w:bookmarkStart w:id="20" w:name="_Toc11048420"/>
       <w:r>
         <w:lastRenderedPageBreak/>
         <w:t>Mobile</w:t>
       </w:r>
+      <w:bookmarkEnd w:id="20"/>
+    </w:p>
+    <w:p>
+      <w:pPr>
+        <w:jc w:val="both"/>
+      </w:pPr>
+      <w:r>
+        <w:tab/>
+      </w:r>
+      <w:r>
+        <w:t>O aplicativo para dispositivos móveis foi desenvolvido pensando na praticidade dos usuários para visualizar suas consultas.</w:t>
+      </w:r>
+    </w:p>
+    <w:p>
+      <w:pPr>
+        <w:pStyle w:val="cabealho2"/>
+        <w:jc w:val="both"/>
+      </w:pPr>
+      <w:bookmarkStart w:id="21" w:name="_Toc11048421"/>
+      <w:r>
+        <w:t>React-Native</w:t>
+      </w:r>
       <w:bookmarkEnd w:id="21"/>
     </w:p>
     <w:p>
+      <w:pPr>
+        <w:jc w:val="both"/>
+      </w:pPr>
       <w:r>
         <w:tab/>
-      </w:r>
-      <w:r>
-        <w:t>O aplicativo para dispositivos móveis foi desenvolvido pensando na praticidade dos usuários para visualizar suas consultas.</w:t>
+        <w:t xml:space="preserve">React Native é um framework híbrido que funciona em várias plataformas (Android, IOS) e possui como vantagens custo mais baixo, </w:t>
+      </w:r>
+      <w:r>
+        <w:t>custo</w:t>
+      </w:r>
+      <w:r>
+        <w:t>.</w:t>
+      </w:r>
+      <w:r>
+        <w:t xml:space="preserve"> </w:t>
+      </w:r>
+      <w:r>
+        <w:t>Além de possuir funcionalidades como live reload, utilização de componentes e integração com código nativo que facilitam o desenvolvimento</w:t>
       </w:r>
     </w:p>
     <w:p>
       <w:pPr>
         <w:pStyle w:val="cabealho2"/>
-      </w:pPr>
-      <w:bookmarkStart w:id="22" w:name="_Toc10626382"/>
-      <w:proofErr w:type="spellStart"/>
-      <w:r>
-        <w:t>R</w:t>
-      </w:r>
-      <w:r>
-        <w:t>eact-Native</w:t>
+        <w:jc w:val="both"/>
+      </w:pPr>
+      <w:bookmarkStart w:id="22" w:name="_Toc11048422"/>
+      <w:r>
+        <w:t>Android Studio (AVD)</w:t>
       </w:r>
       <w:bookmarkEnd w:id="22"/>
-      <w:proofErr w:type="spellEnd"/>
-    </w:p>
-    <w:p>
+    </w:p>
+    <w:p>
+      <w:pPr>
+        <w:jc w:val="both"/>
+      </w:pPr>
       <w:r>
         <w:tab/>
-      </w:r>
-      <w:proofErr w:type="spellStart"/>
-      <w:r>
-        <w:t>React</w:t>
-      </w:r>
-      <w:proofErr w:type="spellEnd"/>
-      <w:r>
-        <w:t xml:space="preserve"> </w:t>
-      </w:r>
-      <w:proofErr w:type="spellStart"/>
-      <w:r>
-        <w:t>Native</w:t>
-      </w:r>
-      <w:proofErr w:type="spellEnd"/>
-      <w:r>
-        <w:t xml:space="preserve"> é um framework híbrido que funciona em várias plataformas (</w:t>
-      </w:r>
-      <w:proofErr w:type="spellStart"/>
-      <w:r>
-        <w:t>Android</w:t>
-      </w:r>
-      <w:proofErr w:type="spellEnd"/>
-      <w:r>
-        <w:t xml:space="preserve">, IOS) e possui como vantagens custo mais baixo, </w:t>
-      </w:r>
-      <w:r>
-        <w:t>custo</w:t>
-      </w:r>
-      <w:r>
-        <w:t>.</w:t>
-      </w:r>
-      <w:r>
-        <w:t xml:space="preserve"> </w:t>
-      </w:r>
-      <w:r>
-        <w:t xml:space="preserve">Além de possuir funcionalidades como </w:t>
-      </w:r>
-      <w:proofErr w:type="spellStart"/>
-      <w:r>
-        <w:t>live</w:t>
-      </w:r>
-      <w:proofErr w:type="spellEnd"/>
-      <w:r>
-        <w:t xml:space="preserve"> </w:t>
-      </w:r>
-      <w:proofErr w:type="spellStart"/>
-      <w:r>
-        <w:t>reload</w:t>
-      </w:r>
-      <w:proofErr w:type="spellEnd"/>
-      <w:r>
-        <w:t>, utilização de componentes e integração com código nativo que facilitam o desenvolvimento</w:t>
+        <w:t xml:space="preserve">Para testar o app, se utilizou a AVD (Android Virtual Device) do Android Studio, que nada mais é do que um emulador que simula um celular e todas suas funções. Há também a opção de testar diretamente no celular, habilitando as opções de desenvolvedor. </w:t>
       </w:r>
     </w:p>
     <w:p>
       <w:pPr>
         <w:pStyle w:val="cabealho2"/>
       </w:pPr>
-      <w:bookmarkStart w:id="23" w:name="_Toc10626383"/>
-      <w:proofErr w:type="spellStart"/>
-      <w:r>
-        <w:t>Android</w:t>
-      </w:r>
-      <w:proofErr w:type="spellEnd"/>
-      <w:r>
-        <w:t xml:space="preserve"> Studio (AVD)</w:t>
+      <w:bookmarkStart w:id="23" w:name="_Toc11048423"/>
+      <w:r>
+        <w:t>Comandos</w:t>
       </w:r>
       <w:bookmarkEnd w:id="23"/>
-    </w:p>
-    <w:p>
-      <w:r>
-        <w:tab/>
-        <w:t xml:space="preserve">Para testar o </w:t>
-      </w:r>
-      <w:proofErr w:type="spellStart"/>
-      <w:r>
-        <w:t>app</w:t>
-      </w:r>
-      <w:proofErr w:type="spellEnd"/>
-      <w:r>
-        <w:t>, se utilizou a AVD (</w:t>
-      </w:r>
-      <w:proofErr w:type="spellStart"/>
-      <w:r>
-        <w:t>Android</w:t>
-      </w:r>
-      <w:proofErr w:type="spellEnd"/>
-      <w:r>
-        <w:t xml:space="preserve"> Virtual </w:t>
-      </w:r>
-      <w:proofErr w:type="spellStart"/>
-      <w:r>
-        <w:t>Device</w:t>
-      </w:r>
-      <w:proofErr w:type="spellEnd"/>
-      <w:r>
-        <w:t xml:space="preserve">) do </w:t>
-      </w:r>
-      <w:proofErr w:type="spellStart"/>
-      <w:r>
-        <w:t>Android</w:t>
-      </w:r>
-      <w:proofErr w:type="spellEnd"/>
-      <w:r>
-        <w:t xml:space="preserve"> Studio, que nada mais é do que um emulador que simula um celular e todas suas funções. Há também a opção de testar diretamente no celular, habilitando as opções de desenvolvedor. </w:t>
-      </w:r>
-    </w:p>
-    <w:p>
-      <w:pPr>
-        <w:pStyle w:val="cabealho2"/>
-      </w:pPr>
-      <w:bookmarkStart w:id="24" w:name="_Toc10626384"/>
-      <w:r>
-        <w:t>Comandos</w:t>
-      </w:r>
-      <w:bookmarkEnd w:id="24"/>
     </w:p>
     <w:p>
       <w:pPr>
@@ -9681,19 +9275,9 @@
         <w:spacing w:after="240" w:line="240" w:lineRule="auto"/>
         <w:ind w:firstLine="720"/>
       </w:pPr>
-      <w:proofErr w:type="spellStart"/>
-      <w:r>
-        <w:t>React-native</w:t>
-      </w:r>
-      <w:proofErr w:type="spellEnd"/>
-      <w:r>
-        <w:t xml:space="preserve"> </w:t>
-      </w:r>
-      <w:proofErr w:type="spellStart"/>
-      <w:r>
-        <w:t>run-android</w:t>
-      </w:r>
-      <w:proofErr w:type="spellEnd"/>
+      <w:r>
+        <w:t>React-native run-android</w:t>
+      </w:r>
     </w:p>
     <w:p>
       <w:pPr>
@@ -9721,141 +9305,46 @@
     <w:p>
       <w:r>
         <w:tab/>
-      </w:r>
-      <w:proofErr w:type="spellStart"/>
-      <w:proofErr w:type="gramStart"/>
-      <w:r>
-        <w:t>npm</w:t>
-      </w:r>
-      <w:proofErr w:type="spellEnd"/>
-      <w:proofErr w:type="gramEnd"/>
-      <w:r>
-        <w:t xml:space="preserve"> i</w:t>
+        <w:t>npm i</w:t>
       </w:r>
     </w:p>
     <w:p>
       <w:pPr>
         <w:ind w:firstLine="720"/>
       </w:pPr>
-      <w:proofErr w:type="spellStart"/>
-      <w:proofErr w:type="gramStart"/>
-      <w:r>
-        <w:t>npm</w:t>
-      </w:r>
-      <w:proofErr w:type="spellEnd"/>
-      <w:proofErr w:type="gramEnd"/>
-      <w:r>
-        <w:t xml:space="preserve"> </w:t>
-      </w:r>
-      <w:proofErr w:type="spellStart"/>
-      <w:r>
-        <w:t>install</w:t>
-      </w:r>
-      <w:proofErr w:type="spellEnd"/>
-      <w:r>
-        <w:t xml:space="preserve"> </w:t>
-      </w:r>
-      <w:proofErr w:type="spellStart"/>
-      <w:r>
-        <w:t>axios</w:t>
-      </w:r>
-      <w:proofErr w:type="spellEnd"/>
+      <w:r>
+        <w:t>npm install axios</w:t>
+      </w:r>
     </w:p>
     <w:p>
       <w:r>
         <w:tab/>
-      </w:r>
-      <w:proofErr w:type="spellStart"/>
-      <w:proofErr w:type="gramStart"/>
-      <w:r>
-        <w:t>npm</w:t>
-      </w:r>
-      <w:proofErr w:type="spellEnd"/>
-      <w:proofErr w:type="gramEnd"/>
-      <w:r>
-        <w:t xml:space="preserve"> </w:t>
-      </w:r>
-      <w:proofErr w:type="spellStart"/>
-      <w:r>
-        <w:t>install</w:t>
-      </w:r>
-      <w:proofErr w:type="spellEnd"/>
-      <w:r>
-        <w:t xml:space="preserve"> </w:t>
-      </w:r>
-      <w:proofErr w:type="spellStart"/>
+        <w:t xml:space="preserve">npm install </w:t>
+      </w:r>
       <w:r>
         <w:t>jwt-decode</w:t>
       </w:r>
-      <w:proofErr w:type="spellEnd"/>
     </w:p>
     <w:p>
       <w:r>
         <w:tab/>
-      </w:r>
-      <w:proofErr w:type="spellStart"/>
-      <w:proofErr w:type="gramStart"/>
-      <w:r>
-        <w:t>npm</w:t>
-      </w:r>
-      <w:proofErr w:type="spellEnd"/>
-      <w:proofErr w:type="gramEnd"/>
-      <w:r>
-        <w:t xml:space="preserve"> </w:t>
-      </w:r>
-      <w:proofErr w:type="spellStart"/>
-      <w:r>
-        <w:t>install</w:t>
-      </w:r>
-      <w:proofErr w:type="spellEnd"/>
-      <w:r>
-        <w:t xml:space="preserve"> </w:t>
-      </w:r>
-      <w:proofErr w:type="spellStart"/>
+        <w:t xml:space="preserve">npm install </w:t>
+      </w:r>
       <w:r>
         <w:t>react-native-cli</w:t>
       </w:r>
-      <w:proofErr w:type="spellEnd"/>
     </w:p>
     <w:p>
       <w:r>
         <w:tab/>
-      </w:r>
-      <w:proofErr w:type="spellStart"/>
-      <w:proofErr w:type="gramStart"/>
-      <w:r>
-        <w:t>npm</w:t>
-      </w:r>
-      <w:proofErr w:type="spellEnd"/>
-      <w:proofErr w:type="gramEnd"/>
-      <w:r>
-        <w:t xml:space="preserve"> i </w:t>
-      </w:r>
-      <w:proofErr w:type="spellStart"/>
-      <w:r>
-        <w:t>react-native-gesture-handler</w:t>
-      </w:r>
-      <w:proofErr w:type="spellEnd"/>
+        <w:t>npm i react-native-gesture-handler</w:t>
+      </w:r>
     </w:p>
     <w:p>
       <w:r>
         <w:tab/>
-      </w:r>
-      <w:proofErr w:type="spellStart"/>
-      <w:proofErr w:type="gramStart"/>
-      <w:r>
-        <w:t>npm</w:t>
-      </w:r>
-      <w:proofErr w:type="spellEnd"/>
-      <w:proofErr w:type="gramEnd"/>
-      <w:r>
-        <w:t xml:space="preserve"> i </w:t>
-      </w:r>
-      <w:proofErr w:type="spellStart"/>
-      <w:r>
-        <w:t>react-navigation</w:t>
-      </w:r>
-      <w:proofErr w:type="spellEnd"/>
+        <w:t>npm i react-navigation</w:t>
+      </w:r>
     </w:p>
     <w:p>
       <w:pPr>
@@ -9884,23 +9373,262 @@
     <w:p>
       <w:pPr>
         <w:pStyle w:val="cabealho1"/>
-      </w:pPr>
-      <w:bookmarkStart w:id="25" w:name="_Toc10626385"/>
+        <w:rPr>
+          <w:u w:val="single"/>
+        </w:rPr>
+      </w:pPr>
+      <w:bookmarkStart w:id="24" w:name="_Toc11048424"/>
+      <w:r>
+        <w:lastRenderedPageBreak/>
+        <w:t>Data Analytics</w:t>
+      </w:r>
+      <w:bookmarkEnd w:id="24"/>
+    </w:p>
+    <w:p>
+      <w:pPr>
+        <w:jc w:val="both"/>
+      </w:pPr>
+      <w:r>
+        <w:tab/>
+      </w:r>
+      <w:r>
+        <w:t>A funcionalidade de Data Analytics tem como objetivo desenvolver um sistema de locali</w:t>
+      </w:r>
+      <w:r>
+        <w:t>zação de todos os seus usuários. Um dos pilares do Big Data é r</w:t>
+      </w:r>
+      <w:r>
+        <w:t>ealizar os des</w:t>
+      </w:r>
+      <w:r>
+        <w:t>ejos dos clientes antes que os mesmos</w:t>
+      </w:r>
+      <w:r>
+        <w:t xml:space="preserve"> peçam</w:t>
+      </w:r>
+      <w:r>
+        <w:t xml:space="preserve">, imaginar o que eles precisam e querem, ofertando conforto, evitando reclamações e estrategicamente utilizando dados para melhorar ou criar </w:t>
+      </w:r>
+      <w:bookmarkStart w:id="25" w:name="_GoBack"/>
+      <w:bookmarkEnd w:id="25"/>
+      <w:r>
+        <w:t>serviços</w:t>
+      </w:r>
+      <w:r>
+        <w:rPr>
+          <w:rFonts w:ascii="Arial" w:hAnsi="Arial" w:cs="Arial"/>
+          <w:color w:val="222222"/>
+          <w:shd w:val="clear" w:color="auto" w:fill="FFFFFF"/>
+        </w:rPr>
+        <w:t>.</w:t>
+      </w:r>
+      <w:r>
+        <w:t xml:space="preserve"> Nele há funcionalidades para realizar o cadastro de localizações e qual tipo de atendimento médico está sendo feito. O foco da empresa é fazer um levantamento sobre quais regiões estão sendo atendidas por mais especialidades de médicos. </w:t>
+      </w:r>
+    </w:p>
+    <w:p>
+      <w:pPr>
+        <w:pStyle w:val="cabealho2"/>
+        <w:jc w:val="both"/>
+      </w:pPr>
+      <w:bookmarkStart w:id="26" w:name="_Toc11048425"/>
+      <w:r>
+        <w:t>Vantagens</w:t>
+      </w:r>
+      <w:bookmarkEnd w:id="26"/>
+    </w:p>
+    <w:p>
+      <w:pPr>
+        <w:jc w:val="both"/>
+        <w:rPr>
+          <w:u w:val="single"/>
+        </w:rPr>
+      </w:pPr>
+      <w:r>
+        <w:tab/>
+      </w:r>
+      <w:r>
+        <w:t>O termo NoSQL (</w:t>
+      </w:r>
+      <w:r>
+        <w:t>Not </w:t>
+      </w:r>
+      <w:r>
+        <w:rPr>
+          <w:bCs/>
+        </w:rPr>
+        <w:t>Only</w:t>
+      </w:r>
+      <w:r>
+        <w:t> Structured Query Language</w:t>
+      </w:r>
+      <w:r>
+        <w:t>) diz que ainda podem suportar a linguagem sql.</w:t>
+      </w:r>
+      <w:r>
+        <w:t xml:space="preserve"> </w:t>
+      </w:r>
+      <w:r>
+        <w:t>É u</w:t>
+      </w:r>
+      <w:r>
+        <w:t xml:space="preserve">ma </w:t>
+      </w:r>
+      <w:r>
+        <w:t xml:space="preserve">inovação disruptiva, </w:t>
+      </w:r>
+      <w:r>
+        <w:t xml:space="preserve">direcionada para o universo da Big Data </w:t>
+      </w:r>
+      <w:r>
+        <w:t>que cria mercados, novos públicos e acirra a disputa com concorrentes (outrora dominantes no segmento), não causou a extinção do Sql pois ainda não atingiu os mesmos níveis de consistência e</w:t>
+      </w:r>
+      <w:r>
+        <w:t xml:space="preserve"> confiabilidade (no que se diz </w:t>
+      </w:r>
+      <w:r>
+        <w:t>a integridade dos dados</w:t>
+      </w:r>
+      <w:r>
+        <w:t>, pois é relativamente nova e ainda não há toda a documentação e suporte necessários para se assegurar um certo grau de confiabilidade</w:t>
+      </w:r>
+      <w:r>
+        <w:t xml:space="preserve">) se trata de uma solução que pode ser mais simples, com menor custo, ou até mesmo mais eficiente. </w:t>
+      </w:r>
+      <w:r>
+        <w:t>Um banco de dados não relacional possibilita que</w:t>
+      </w:r>
+      <w:r>
+        <w:t xml:space="preserve"> não </w:t>
+      </w:r>
+      <w:r>
+        <w:t>se necessite de uma estrutura prévia</w:t>
+      </w:r>
+      <w:r>
+        <w:t xml:space="preserve"> para guardar as informações</w:t>
+      </w:r>
+      <w:r>
+        <w:t xml:space="preserve"> e relacioná-las. É preciso </w:t>
+      </w:r>
+      <w:r>
+        <w:t xml:space="preserve">somente </w:t>
+      </w:r>
+      <w:r>
+        <w:t xml:space="preserve">realizar </w:t>
+      </w:r>
+      <w:r>
+        <w:t>o registro em um formato que o banco "entenda", no caso do </w:t>
+      </w:r>
+      <w:r>
+        <w:t>MongoDB, JSON</w:t>
+      </w:r>
+      <w:r>
+        <w:t>.</w:t>
+      </w:r>
+      <w:r>
+        <w:t xml:space="preserve"> Escalabilidade (diz a respeito de “estar preparado para crescer”), flexibilidade (tanto na estruturação do banco, como na inserção de novos campos) </w:t>
+      </w:r>
+      <w:r>
+        <w:t xml:space="preserve">oferecendo agilidade para a equipe de desenvolvimento </w:t>
+      </w:r>
+      <w:r>
+        <w:t xml:space="preserve">e </w:t>
+      </w:r>
+      <w:r>
+        <w:t>velocidade (melhor performance para consultas).</w:t>
+      </w:r>
+    </w:p>
+    <w:p>
+      <w:pPr>
+        <w:pStyle w:val="cabealho2"/>
+        <w:jc w:val="both"/>
+      </w:pPr>
+      <w:bookmarkStart w:id="27" w:name="_Toc11048426"/>
+      <w:r>
+        <w:t>Firebase</w:t>
+      </w:r>
+      <w:bookmarkEnd w:id="27"/>
+    </w:p>
+    <w:p>
+      <w:pPr>
+        <w:jc w:val="both"/>
+      </w:pPr>
+      <w:r>
+        <w:rPr>
+          <w:rFonts w:ascii="Arial" w:hAnsi="Arial" w:cs="Arial"/>
+          <w:color w:val="242729"/>
+          <w:sz w:val="23"/>
+          <w:szCs w:val="23"/>
+          <w:shd w:val="clear" w:color="auto" w:fill="FFFFFF"/>
+        </w:rPr>
+        <w:t> </w:t>
+      </w:r>
+      <w:r>
+        <w:rPr>
+          <w:rFonts w:ascii="Arial" w:hAnsi="Arial" w:cs="Arial"/>
+          <w:color w:val="242729"/>
+          <w:sz w:val="23"/>
+          <w:szCs w:val="23"/>
+          <w:shd w:val="clear" w:color="auto" w:fill="FFFFFF"/>
+        </w:rPr>
+        <w:tab/>
+      </w:r>
+      <w:r>
+        <w:t xml:space="preserve">O limite de requisições em um plano gratuito é </w:t>
+      </w:r>
+      <w:r>
+        <w:t>um ponto negativo,</w:t>
+      </w:r>
+      <w:r>
+        <w:t xml:space="preserve"> porém pensando em ambiente de testes, o firebase</w:t>
+      </w:r>
+      <w:r>
+        <w:t xml:space="preserve"> se</w:t>
+      </w:r>
+      <w:r>
+        <w:t xml:space="preserve"> adequa perfeitamente por ser um Ba</w:t>
+      </w:r>
+      <w:r>
+        <w:t>aS (backend as a service), “pulando” a parte do Back-end</w:t>
+      </w:r>
+      <w:r>
+        <w:t xml:space="preserve"> e indo direto ao ponto. Por isso, provendo rápida implementação, dispõe de diversas ferramentas e é facilmente escalável.</w:t>
+      </w:r>
+    </w:p>
+    <w:p/>
+    <w:p>
+      <w:pPr>
+        <w:rPr>
+          <w:rFonts w:asciiTheme="majorHAnsi" w:eastAsiaTheme="majorEastAsia" w:hAnsiTheme="majorHAnsi" w:cstheme="majorBidi"/>
+          <w:color w:val="7030A0"/>
+          <w:sz w:val="36"/>
+          <w:szCs w:val="36"/>
+        </w:rPr>
+      </w:pPr>
+      <w:r>
+        <w:br w:type="page"/>
+      </w:r>
+    </w:p>
+    <w:p>
+      <w:pPr>
+        <w:pStyle w:val="cabealho1"/>
+      </w:pPr>
+      <w:bookmarkStart w:id="28" w:name="_Toc11048427"/>
       <w:r>
         <w:lastRenderedPageBreak/>
         <w:t>Referências</w:t>
       </w:r>
-      <w:bookmarkEnd w:id="25"/>
+      <w:bookmarkEnd w:id="28"/>
     </w:p>
     <w:p>
       <w:pPr>
         <w:pStyle w:val="cabealho2"/>
       </w:pPr>
-      <w:bookmarkStart w:id="26" w:name="_Toc10626386"/>
+      <w:bookmarkStart w:id="29" w:name="_Toc11048428"/>
       <w:r>
         <w:t>Links</w:t>
       </w:r>
-      <w:bookmarkEnd w:id="26"/>
+      <w:bookmarkEnd w:id="29"/>
     </w:p>
     <w:p>
       <w:hyperlink r:id="rId20" w:tgtFrame="_blank" w:history="1">
@@ -9909,7 +9637,6 @@
             <w:rStyle w:val="Hyperlink"/>
             <w:rFonts w:ascii="Arial" w:hAnsi="Arial" w:cs="Arial"/>
             <w:color w:val="092D42"/>
-            <w:sz w:val="21"/>
             <w:szCs w:val="21"/>
             <w:shd w:val="clear" w:color="auto" w:fill="FFFFFF"/>
           </w:rPr>
@@ -9924,7 +9651,6 @@
             <w:rStyle w:val="Hyperlink"/>
             <w:rFonts w:ascii="Arial" w:hAnsi="Arial" w:cs="Arial"/>
             <w:color w:val="092D42"/>
-            <w:sz w:val="21"/>
             <w:szCs w:val="21"/>
             <w:shd w:val="clear" w:color="auto" w:fill="FFFFFF"/>
           </w:rPr>
@@ -9938,7 +9664,6 @@
           <w:rStyle w:val="Hyperlink"/>
           <w:rFonts w:ascii="Arial" w:hAnsi="Arial" w:cs="Arial"/>
           <w:color w:val="092D42"/>
-          <w:sz w:val="21"/>
           <w:szCs w:val="21"/>
           <w:shd w:val="clear" w:color="auto" w:fill="FFFFFF"/>
         </w:rPr>
@@ -9948,7 +9673,6 @@
           <w:rPr>
             <w:rStyle w:val="Hyperlink"/>
             <w:rFonts w:ascii="Arial" w:hAnsi="Arial" w:cs="Arial"/>
-            <w:sz w:val="21"/>
             <w:szCs w:val="21"/>
             <w:shd w:val="clear" w:color="auto" w:fill="FFFFFF"/>
           </w:rPr>
@@ -9962,7 +9686,6 @@
           <w:rStyle w:val="Hyperlink"/>
           <w:rFonts w:ascii="Arial" w:hAnsi="Arial" w:cs="Arial"/>
           <w:color w:val="092D42"/>
-          <w:sz w:val="21"/>
           <w:szCs w:val="21"/>
           <w:shd w:val="clear" w:color="auto" w:fill="FFFFFF"/>
         </w:rPr>
@@ -9972,7 +9695,6 @@
           <w:rStyle w:val="Hyperlink"/>
           <w:rFonts w:ascii="Arial" w:hAnsi="Arial" w:cs="Arial"/>
           <w:color w:val="092D42"/>
-          <w:sz w:val="21"/>
           <w:szCs w:val="21"/>
           <w:shd w:val="clear" w:color="auto" w:fill="FFFFFF"/>
         </w:rPr>
@@ -9984,7 +9706,6 @@
         <w:rPr>
           <w:rStyle w:val="Hyperlink"/>
           <w:rFonts w:ascii="Arial" w:hAnsi="Arial" w:cs="Arial"/>
-          <w:sz w:val="21"/>
           <w:szCs w:val="21"/>
           <w:shd w:val="clear" w:color="auto" w:fill="FFFFFF"/>
         </w:rPr>
@@ -9994,7 +9715,6 @@
           <w:rPr>
             <w:rStyle w:val="Hyperlink"/>
             <w:rFonts w:ascii="Arial" w:hAnsi="Arial" w:cs="Arial"/>
-            <w:sz w:val="21"/>
             <w:szCs w:val="21"/>
             <w:shd w:val="clear" w:color="auto" w:fill="FFFFFF"/>
           </w:rPr>
@@ -10008,7 +9728,6 @@
           <w:rStyle w:val="Hyperlink"/>
           <w:rFonts w:ascii="Arial" w:hAnsi="Arial" w:cs="Arial"/>
           <w:color w:val="092D42"/>
-          <w:sz w:val="21"/>
           <w:szCs w:val="21"/>
           <w:shd w:val="clear" w:color="auto" w:fill="FFFFFF"/>
         </w:rPr>
@@ -10018,7 +9737,6 @@
           <w:rStyle w:val="Hyperlink"/>
           <w:rFonts w:ascii="Arial" w:hAnsi="Arial" w:cs="Arial"/>
           <w:color w:val="092D42"/>
-          <w:sz w:val="21"/>
           <w:szCs w:val="21"/>
           <w:shd w:val="clear" w:color="auto" w:fill="FFFFFF"/>
         </w:rPr>
@@ -10031,7 +9749,6 @@
           <w:rStyle w:val="Hyperlink"/>
           <w:rFonts w:ascii="Arial" w:hAnsi="Arial" w:cs="Arial"/>
           <w:color w:val="092D42"/>
-          <w:sz w:val="21"/>
           <w:szCs w:val="21"/>
           <w:shd w:val="clear" w:color="auto" w:fill="FFFFFF"/>
         </w:rPr>
@@ -10041,7 +9758,6 @@
           <w:rPr>
             <w:rStyle w:val="Hyperlink"/>
             <w:rFonts w:ascii="Arial" w:hAnsi="Arial" w:cs="Arial"/>
-            <w:sz w:val="21"/>
             <w:szCs w:val="21"/>
             <w:shd w:val="clear" w:color="auto" w:fill="FFFFFF"/>
           </w:rPr>
@@ -10055,7 +9771,6 @@
           <w:rStyle w:val="Hyperlink"/>
           <w:rFonts w:ascii="Arial" w:hAnsi="Arial" w:cs="Arial"/>
           <w:color w:val="092D42"/>
-          <w:sz w:val="21"/>
           <w:szCs w:val="21"/>
           <w:shd w:val="clear" w:color="auto" w:fill="FFFFFF"/>
         </w:rPr>
@@ -10065,7 +9780,6 @@
           <w:rPr>
             <w:rStyle w:val="Hyperlink"/>
             <w:rFonts w:ascii="Arial" w:hAnsi="Arial" w:cs="Arial"/>
-            <w:sz w:val="21"/>
             <w:szCs w:val="21"/>
             <w:shd w:val="clear" w:color="auto" w:fill="FFFFFF"/>
           </w:rPr>
@@ -10078,7 +9792,6 @@
         <w:rPr>
           <w:rStyle w:val="Hyperlink"/>
           <w:rFonts w:ascii="Arial" w:hAnsi="Arial" w:cs="Arial"/>
-          <w:sz w:val="21"/>
           <w:szCs w:val="21"/>
           <w:shd w:val="clear" w:color="auto" w:fill="FFFFFF"/>
         </w:rPr>
@@ -10088,7 +9801,6 @@
           <w:rPr>
             <w:rStyle w:val="Hyperlink"/>
             <w:rFonts w:ascii="Arial" w:hAnsi="Arial" w:cs="Arial"/>
-            <w:sz w:val="21"/>
             <w:szCs w:val="21"/>
             <w:shd w:val="clear" w:color="auto" w:fill="FFFFFF"/>
           </w:rPr>
@@ -10101,7 +9813,6 @@
         <w:rPr>
           <w:rStyle w:val="Hyperlink"/>
           <w:rFonts w:ascii="Arial" w:hAnsi="Arial" w:cs="Arial"/>
-          <w:sz w:val="21"/>
           <w:szCs w:val="21"/>
           <w:shd w:val="clear" w:color="auto" w:fill="FFFFFF"/>
         </w:rPr>
@@ -10111,7 +9822,6 @@
           <w:rPr>
             <w:rStyle w:val="Hyperlink"/>
             <w:rFonts w:ascii="Arial" w:hAnsi="Arial" w:cs="Arial"/>
-            <w:sz w:val="21"/>
             <w:szCs w:val="21"/>
             <w:shd w:val="clear" w:color="auto" w:fill="FFFFFF"/>
           </w:rPr>
@@ -10124,7 +9834,6 @@
         <w:rPr>
           <w:rStyle w:val="Hyperlink"/>
           <w:rFonts w:ascii="Arial" w:hAnsi="Arial" w:cs="Arial"/>
-          <w:sz w:val="21"/>
           <w:szCs w:val="21"/>
           <w:shd w:val="clear" w:color="auto" w:fill="FFFFFF"/>
         </w:rPr>
@@ -10134,7 +9843,6 @@
           <w:rPr>
             <w:rStyle w:val="Hyperlink"/>
             <w:rFonts w:ascii="Arial" w:hAnsi="Arial" w:cs="Arial"/>
-            <w:sz w:val="21"/>
             <w:szCs w:val="21"/>
             <w:shd w:val="clear" w:color="auto" w:fill="FFFFFF"/>
           </w:rPr>
@@ -10147,7 +9855,6 @@
         <w:rPr>
           <w:rStyle w:val="Hyperlink"/>
           <w:rFonts w:ascii="Arial" w:hAnsi="Arial" w:cs="Arial"/>
-          <w:sz w:val="21"/>
           <w:szCs w:val="21"/>
           <w:shd w:val="clear" w:color="auto" w:fill="FFFFFF"/>
         </w:rPr>
@@ -10157,7 +9864,6 @@
           <w:rPr>
             <w:rStyle w:val="Hyperlink"/>
             <w:rFonts w:ascii="Arial" w:hAnsi="Arial" w:cs="Arial"/>
-            <w:sz w:val="21"/>
             <w:szCs w:val="21"/>
             <w:shd w:val="clear" w:color="auto" w:fill="FFFFFF"/>
           </w:rPr>
@@ -10170,7 +9876,6 @@
         <w:rPr>
           <w:rStyle w:val="Hyperlink"/>
           <w:rFonts w:ascii="Arial" w:hAnsi="Arial" w:cs="Arial"/>
-          <w:sz w:val="21"/>
           <w:szCs w:val="21"/>
           <w:shd w:val="clear" w:color="auto" w:fill="FFFFFF"/>
         </w:rPr>
@@ -10180,7 +9885,6 @@
           <w:rPr>
             <w:rStyle w:val="Hyperlink"/>
             <w:rFonts w:ascii="Arial" w:hAnsi="Arial" w:cs="Arial"/>
-            <w:sz w:val="21"/>
             <w:szCs w:val="21"/>
             <w:shd w:val="clear" w:color="auto" w:fill="FFFFFF"/>
           </w:rPr>
@@ -10193,22 +9897,63 @@
         <w:rPr>
           <w:rStyle w:val="Hyperlink"/>
           <w:rFonts w:ascii="Arial" w:hAnsi="Arial" w:cs="Arial"/>
-          <w:sz w:val="21"/>
           <w:szCs w:val="21"/>
           <w:shd w:val="clear" w:color="auto" w:fill="FFFFFF"/>
         </w:rPr>
       </w:pPr>
+      <w:hyperlink r:id="rId31" w:history="1">
+        <w:r>
+          <w:rPr>
+            <w:rStyle w:val="Hyperlink"/>
+            <w:rFonts w:ascii="Arial" w:hAnsi="Arial" w:cs="Arial"/>
+            <w:szCs w:val="21"/>
+            <w:shd w:val="clear" w:color="auto" w:fill="FFFFFF"/>
+          </w:rPr>
+          <w:t>https://pt.stackoverflow.com/questions/191919/banco-de-dados-n%C3%A3o-relacionais-vs-banco-de-dados-relacionais</w:t>
+        </w:r>
+      </w:hyperlink>
     </w:p>
     <w:p>
       <w:pPr>
         <w:rPr>
           <w:rStyle w:val="Hyperlink"/>
           <w:rFonts w:ascii="Arial" w:hAnsi="Arial" w:cs="Arial"/>
-          <w:sz w:val="21"/>
           <w:szCs w:val="21"/>
           <w:shd w:val="clear" w:color="auto" w:fill="FFFFFF"/>
         </w:rPr>
       </w:pPr>
+      <w:hyperlink r:id="rId32" w:history="1">
+        <w:r>
+          <w:rPr>
+            <w:rStyle w:val="Hyperlink"/>
+            <w:rFonts w:ascii="Arial" w:hAnsi="Arial" w:cs="Arial"/>
+            <w:szCs w:val="21"/>
+            <w:shd w:val="clear" w:color="auto" w:fill="FFFFFF"/>
+          </w:rPr>
+          <w:t>https://www.napratica.org.br/o-que-e-inovacao-disruptiva/</w:t>
+        </w:r>
+      </w:hyperlink>
+    </w:p>
+    <w:p>
+      <w:pPr>
+        <w:rPr>
+          <w:rStyle w:val="Hyperlink"/>
+          <w:rFonts w:ascii="Arial" w:hAnsi="Arial" w:cs="Arial"/>
+          <w:szCs w:val="21"/>
+          <w:shd w:val="clear" w:color="auto" w:fill="FFFFFF"/>
+        </w:rPr>
+      </w:pPr>
+      <w:hyperlink r:id="rId33" w:history="1">
+        <w:r>
+          <w:rPr>
+            <w:rStyle w:val="Hyperlink"/>
+            <w:rFonts w:ascii="Arial" w:hAnsi="Arial" w:cs="Arial"/>
+            <w:szCs w:val="21"/>
+            <w:shd w:val="clear" w:color="auto" w:fill="FFFFFF"/>
+          </w:rPr>
+          <w:t>https://www.mundodevops.com/bancos-nosql-vs-relacionais/</w:t>
+        </w:r>
+      </w:hyperlink>
     </w:p>
     <w:sectPr>
       <w:pgSz w:w="11907" w:h="16839" w:code="9"/>
@@ -10262,7 +10007,6 @@
         <w:dataBinding w:prefixMappings="xmlns:ns0='http://purl.org/dc/elements/1.1/' xmlns:ns1='http://schemas.openxmlformats.org/package/2006/metadata/core-properties' " w:xpath="/ns1:coreProperties[1]/ns0:title[1]" w:storeItemID="{6C3C8BC8-F283-45AE-878A-BAB7291924A1}"/>
         <w:text/>
       </w:sdtPr>
-      <w:sdtEndPr/>
       <w:sdtContent>
         <w:r>
           <w:t>Documentação</w:t>
@@ -12665,7 +12409,7 @@
     <w:sig w:usb0="00000287" w:usb1="00000000" w:usb2="00000000" w:usb3="00000000" w:csb0="0000009F" w:csb1="00000000"/>
   </w:font>
   <w:font w:name="MS Mincho">
-    <w:altName w:val="Yu Gothic UI"/>
+    <w:altName w:val="ＭＳ 明朝"/>
     <w:panose1 w:val="02020609040205080304"/>
     <w:charset w:val="80"/>
     <w:family w:val="modern"/>
@@ -12745,6 +12489,7 @@
     <w:rsid w:val="0089115E"/>
     <w:rsid w:val="008C1E34"/>
     <w:rsid w:val="00913748"/>
+    <w:rsid w:val="00935F60"/>
     <w:rsid w:val="00973EE1"/>
     <w:rsid w:val="00983B94"/>
     <w:rsid w:val="00B76A42"/>
@@ -13485,7 +13230,7 @@
 </file>
 
 <file path=customXml/itemProps3.xml><?xml version="1.0" encoding="utf-8"?>
-<ds:datastoreItem xmlns:ds="http://schemas.openxmlformats.org/officeDocument/2006/customXml" ds:itemID="{71953A34-7FDB-40CD-B408-900A472E1B64}">
+<ds:datastoreItem xmlns:ds="http://schemas.openxmlformats.org/officeDocument/2006/customXml" ds:itemID="{F0B8C932-9EF8-4D94-8AAE-6DE5CAECC7BD}">
   <ds:schemaRefs>
     <ds:schemaRef ds:uri="http://schemas.openxmlformats.org/officeDocument/2006/bibliography"/>
   </ds:schemaRefs>

</xml_diff>